<commit_message>
Le rapport et le pdf du rapport de l'an dernier
</commit_message>
<xml_diff>
--- a/Rapport_de_projet_PIEDLOUP_CARPENTIER.docx
+++ b/Rapport_de_projet_PIEDLOUP_CARPENTIER.docx
@@ -9,7 +9,7 @@
     </w:p>
     <w:sdt>
       <w:sdtPr>
-        <w:id w:val="-526708809"/>
+        <w:id w:val="2077467954"/>
         <w:docPartObj>
           <w:docPartGallery w:val="Table of Contents"/>
           <w:docPartUnique/>
@@ -21,8 +21,8 @@
           <w:b/>
           <w:bCs/>
           <w:color w:val="auto"/>
-          <w:sz w:val="22"/>
-          <w:szCs w:val="22"/>
+          <w:sz w:val="21"/>
+          <w:szCs w:val="21"/>
         </w:rPr>
       </w:sdtEndPr>
       <w:sdtContent>
@@ -36,50 +36,108 @@
         </w:p>
         <w:p>
           <w:pPr>
-            <w:pStyle w:val="Paragraphedeliste"/>
-            <w:numPr>
-              <w:ilvl w:val="0"/>
-              <w:numId w:val="1"/>
-            </w:numPr>
+            <w:pStyle w:val="TM1"/>
+            <w:tabs>
+              <w:tab w:val="left" w:pos="440"/>
+              <w:tab w:val="right" w:leader="dot" w:pos="9062"/>
+            </w:tabs>
+            <w:rPr>
+              <w:noProof/>
+              <w:sz w:val="22"/>
+              <w:szCs w:val="22"/>
+              <w:lang w:eastAsia="fr-FR"/>
+            </w:rPr>
           </w:pPr>
           <w:r>
-            <w:t>Objectifs du projet</w:t>
+            <w:fldChar w:fldCharType="begin"/>
           </w:r>
+          <w:r>
+            <w:instrText xml:space="preserve"> TOC \o "1-3" \h \z \u </w:instrText>
+          </w:r>
+          <w:r>
+            <w:fldChar w:fldCharType="separate"/>
+          </w:r>
+          <w:hyperlink w:anchor="_Toc28965340" w:history="1">
+            <w:r>
+              <w:rPr>
+                <w:rStyle w:val="Lienhypertexte"/>
+                <w:noProof/>
+              </w:rPr>
+              <w:t>1.</w:t>
+            </w:r>
+            <w:r>
+              <w:rPr>
+                <w:noProof/>
+                <w:sz w:val="22"/>
+                <w:szCs w:val="22"/>
+                <w:lang w:eastAsia="fr-FR"/>
+              </w:rPr>
+              <w:tab/>
+            </w:r>
+            <w:r>
+              <w:rPr>
+                <w:rStyle w:val="Lienhypertexte"/>
+                <w:noProof/>
+              </w:rPr>
+              <w:t>Introduction</w:t>
+            </w:r>
+            <w:r>
+              <w:rPr>
+                <w:noProof/>
+                <w:webHidden/>
+              </w:rPr>
+              <w:tab/>
+            </w:r>
+            <w:r>
+              <w:rPr>
+                <w:noProof/>
+                <w:webHidden/>
+              </w:rPr>
+              <w:fldChar w:fldCharType="begin"/>
+            </w:r>
+            <w:r>
+              <w:rPr>
+                <w:noProof/>
+                <w:webHidden/>
+              </w:rPr>
+              <w:instrText xml:space="preserve"> PAGEREF _Toc28965340 \h </w:instrText>
+            </w:r>
+            <w:r>
+              <w:rPr>
+                <w:noProof/>
+                <w:webHidden/>
+              </w:rPr>
+            </w:r>
+            <w:r>
+              <w:rPr>
+                <w:noProof/>
+                <w:webHidden/>
+              </w:rPr>
+              <w:fldChar w:fldCharType="separate"/>
+            </w:r>
+            <w:r>
+              <w:rPr>
+                <w:noProof/>
+                <w:webHidden/>
+              </w:rPr>
+              <w:t>3</w:t>
+            </w:r>
+            <w:r>
+              <w:rPr>
+                <w:noProof/>
+                <w:webHidden/>
+              </w:rPr>
+              <w:fldChar w:fldCharType="end"/>
+            </w:r>
+          </w:hyperlink>
         </w:p>
         <w:p>
-          <w:pPr>
-            <w:pStyle w:val="Paragraphedeliste"/>
-            <w:numPr>
-              <w:ilvl w:val="0"/>
-              <w:numId w:val="1"/>
-            </w:numPr>
-          </w:pPr>
           <w:r>
-            <w:t>Spécifications du projet</w:t>
-          </w:r>
-        </w:p>
-        <w:p>
-          <w:pPr>
-            <w:pStyle w:val="Paragraphedeliste"/>
-            <w:numPr>
-              <w:ilvl w:val="0"/>
-              <w:numId w:val="1"/>
-            </w:numPr>
-          </w:pPr>
-          <w:r>
-            <w:t>Modélisation du logiciel</w:t>
-          </w:r>
-        </w:p>
-        <w:p>
-          <w:pPr>
-            <w:pStyle w:val="Paragraphedeliste"/>
-            <w:numPr>
-              <w:ilvl w:val="0"/>
-              <w:numId w:val="1"/>
-            </w:numPr>
-          </w:pPr>
-          <w:r>
-            <w:t>Discussion sur l’implémentation et les tests</w:t>
+            <w:rPr>
+              <w:b/>
+              <w:bCs/>
+            </w:rPr>
+            <w:fldChar w:fldCharType="end"/>
           </w:r>
         </w:p>
       </w:sdtContent>
@@ -97,21 +155,56 @@
           <w:numId w:val="2"/>
         </w:numPr>
       </w:pPr>
+      <w:bookmarkStart w:id="0" w:name="_Toc28965340"/>
+      <w:bookmarkStart w:id="1" w:name="_GoBack"/>
+      <w:bookmarkEnd w:id="1"/>
       <w:r>
         <w:lastRenderedPageBreak/>
+        <w:t>Introduction</w:t>
+      </w:r>
+      <w:bookmarkEnd w:id="0"/>
+    </w:p>
+    <w:p>
+      <w:pPr>
+        <w:pStyle w:val="Paragraphedeliste"/>
+        <w:numPr>
+          <w:ilvl w:val="1"/>
+          <w:numId w:val="2"/>
+        </w:numPr>
+        <w:rPr>
+          <w:sz w:val="28"/>
+          <w:szCs w:val="28"/>
+          <w:u w:val="single"/>
+        </w:rPr>
+      </w:pPr>
+      <w:r>
+        <w:rPr>
+          <w:sz w:val="28"/>
+          <w:szCs w:val="28"/>
+          <w:u w:val="single"/>
+        </w:rPr>
         <w:t>Objectifs du projet</w:t>
       </w:r>
     </w:p>
-    <w:p/>
+    <w:p>
+      <w:pPr>
+        <w:pStyle w:val="Paragraphedeliste"/>
+        <w:ind w:left="1440"/>
+      </w:pPr>
+    </w:p>
     <w:p>
       <w:pPr>
         <w:ind w:firstLine="708"/>
       </w:pPr>
       <w:r>
-        <w:t xml:space="preserve">Le but de ce projet est de mettre en place un logiciel qui génère un fond de planning sur Excel, utilisable par les professeurs, et qui répertorie les cours de tous les élèves du département informatique de l’école de Polytech Tours. Le langage était imposé en Java. </w:t>
-      </w:r>
-    </w:p>
-    <w:p>
+        <w:t>Le but de ce projet est de mettre en place un logiciel qui génère un fond de planning sur Excel,</w:t>
+      </w:r>
+      <w:r>
+        <w:t xml:space="preserve"> </w:t>
+      </w:r>
+      <w:r>
+        <w:t xml:space="preserve">utilisable par les professeurs, et qui répertorie les cours de tous les élèves du département informatique de l’école de Polytech Tours. </w:t>
+      </w:r>
       <w:r>
         <w:tab/>
       </w:r>
@@ -173,8 +266,164 @@
       <w:r>
         <w:t>Des problèmes de mis en page et d’amélioration du visuel et de la maniabilité du fichier Excel.</w:t>
       </w:r>
-      <w:bookmarkStart w:id="0" w:name="_GoBack"/>
-      <w:bookmarkEnd w:id="0"/>
+    </w:p>
+    <w:p>
+      <w:pPr>
+        <w:pStyle w:val="Paragraphedeliste"/>
+        <w:ind w:left="1440"/>
+        <w:rPr>
+          <w:sz w:val="28"/>
+          <w:szCs w:val="28"/>
+          <w:u w:val="single"/>
+        </w:rPr>
+      </w:pPr>
+    </w:p>
+    <w:p>
+      <w:pPr>
+        <w:pStyle w:val="Paragraphedeliste"/>
+        <w:numPr>
+          <w:ilvl w:val="1"/>
+          <w:numId w:val="2"/>
+        </w:numPr>
+        <w:rPr>
+          <w:sz w:val="28"/>
+          <w:szCs w:val="28"/>
+          <w:u w:val="single"/>
+        </w:rPr>
+      </w:pPr>
+      <w:r>
+        <w:rPr>
+          <w:sz w:val="28"/>
+          <w:szCs w:val="28"/>
+          <w:u w:val="single"/>
+        </w:rPr>
+        <w:t>Environnement de travail</w:t>
+      </w:r>
+    </w:p>
+    <w:p>
+      <w:pPr>
+        <w:pStyle w:val="Paragraphedeliste"/>
+      </w:pPr>
+    </w:p>
+    <w:p>
+      <w:pPr>
+        <w:pStyle w:val="Paragraphedeliste"/>
+        <w:ind w:firstLine="360"/>
+      </w:pPr>
+      <w:r>
+        <w:t>Le langage de programmation était imposé dû à la reprise d’un projet existant. Le projet était</w:t>
+      </w:r>
+      <w:r>
+        <w:t xml:space="preserve"> </w:t>
+      </w:r>
+      <w:r>
+        <w:t xml:space="preserve">de base en Java 8 mais on l’a mis à jour en Java 13. Nous avons aussi repris le gestionnaire de dépendances Maven. </w:t>
+      </w:r>
+    </w:p>
+    <w:p>
+      <w:pPr>
+        <w:pStyle w:val="Paragraphedeliste"/>
+        <w:ind w:left="1440"/>
+        <w:rPr>
+          <w:sz w:val="28"/>
+          <w:szCs w:val="28"/>
+          <w:u w:val="single"/>
+        </w:rPr>
+      </w:pPr>
+    </w:p>
+    <w:p>
+      <w:pPr>
+        <w:pStyle w:val="Paragraphedeliste"/>
+        <w:numPr>
+          <w:ilvl w:val="1"/>
+          <w:numId w:val="2"/>
+        </w:numPr>
+        <w:rPr>
+          <w:sz w:val="28"/>
+          <w:szCs w:val="28"/>
+          <w:u w:val="single"/>
+        </w:rPr>
+      </w:pPr>
+      <w:r>
+        <w:rPr>
+          <w:sz w:val="28"/>
+          <w:szCs w:val="28"/>
+          <w:u w:val="single"/>
+        </w:rPr>
+        <w:t>Gestion du projet</w:t>
+      </w:r>
+    </w:p>
+    <w:p>
+      <w:pPr>
+        <w:ind w:left="372" w:firstLine="708"/>
+      </w:pPr>
+      <w:r>
+        <w:t xml:space="preserve">Tout au long de notre projet, nous avons travaillé en parallèle grâce à l’outil de </w:t>
+      </w:r>
+      <w:proofErr w:type="spellStart"/>
+      <w:r>
+        <w:t>versionning</w:t>
+      </w:r>
+      <w:proofErr w:type="spellEnd"/>
+      <w:r>
+        <w:t xml:space="preserve"> et de travail en équipe Git. Cela nous a permis d’avoir chacun la même version du projet à tout moment.</w:t>
+      </w:r>
+    </w:p>
+    <w:p>
+      <w:pPr>
+        <w:ind w:left="372" w:firstLine="708"/>
+      </w:pPr>
+      <w:r>
+        <w:t xml:space="preserve">Pour ce qui est de l’avancement du projet, notre encadrant </w:t>
+      </w:r>
+      <w:proofErr w:type="spellStart"/>
+      <w:proofErr w:type="gramStart"/>
+      <w:r>
+        <w:t>M.Lenté</w:t>
+      </w:r>
+      <w:proofErr w:type="spellEnd"/>
+      <w:proofErr w:type="gramEnd"/>
+      <w:r>
+        <w:t xml:space="preserve"> nous avait demandé de lui faire des rapports hebdomadaire sur nos taches effectuées durant la semaine passée. Même si certains rapports ont été omis, c’est par ce procédé que nous avons suivi l’avancement de notre projet. Nos réunions avec </w:t>
+      </w:r>
+      <w:proofErr w:type="spellStart"/>
+      <w:proofErr w:type="gramStart"/>
+      <w:r>
+        <w:t>M.Lenté</w:t>
+      </w:r>
+      <w:proofErr w:type="spellEnd"/>
+      <w:proofErr w:type="gramEnd"/>
+      <w:r>
+        <w:t xml:space="preserve"> représentait des checkpoints.</w:t>
+      </w:r>
+    </w:p>
+    <w:p>
+      <w:pPr>
+        <w:pStyle w:val="Paragraphedeliste"/>
+        <w:ind w:left="1068"/>
+      </w:pPr>
+    </w:p>
+    <w:p>
+      <w:pPr>
+        <w:tabs>
+          <w:tab w:val="left" w:pos="7212"/>
+        </w:tabs>
+      </w:pPr>
+      <w:r>
+        <w:tab/>
+      </w:r>
+    </w:p>
+    <w:p>
+      <w:r>
+        <w:br w:type="page"/>
+      </w:r>
+    </w:p>
+    <w:p>
+      <w:pPr>
+        <w:tabs>
+          <w:tab w:val="left" w:pos="7212"/>
+        </w:tabs>
+      </w:pPr>
     </w:p>
     <w:sectPr>
       <w:headerReference w:type="default" r:id="rId8"/>
@@ -223,6 +472,7 @@
         <w:docPartUnique/>
       </w:docPartObj>
     </w:sdtPr>
+    <w:sdtEndPr/>
     <w:sdtContent>
       <w:p>
         <w:pPr>
@@ -417,7 +667,7 @@
   <w:abstractNum w:abstractNumId="1" w15:restartNumberingAfterBreak="0">
     <w:nsid w:val="39326D3A"/>
     <w:multiLevelType w:val="hybridMultilevel"/>
-    <w:tmpl w:val="5D0AD430"/>
+    <w:tmpl w:val="9D3EBC08"/>
     <w:lvl w:ilvl="0" w:tplc="7F462DE6">
       <w:start w:val="1"/>
       <w:numFmt w:val="decimal"/>
@@ -430,7 +680,7 @@
         <w:rFonts w:hint="default"/>
       </w:rPr>
     </w:lvl>
-    <w:lvl w:ilvl="1" w:tplc="040C0019" w:tentative="1">
+    <w:lvl w:ilvl="1" w:tplc="040C0019">
       <w:start w:val="1"/>
       <w:numFmt w:val="lowerLetter"/>
       <w:lvlText w:val="%2."/>
@@ -506,7 +756,7 @@
   <w:abstractNum w:abstractNumId="2" w15:restartNumberingAfterBreak="0">
     <w:nsid w:val="754242A8"/>
     <w:multiLevelType w:val="hybridMultilevel"/>
-    <w:tmpl w:val="C956A3BA"/>
+    <w:tmpl w:val="EBDE6A3C"/>
     <w:lvl w:ilvl="0" w:tplc="040C000F">
       <w:start w:val="1"/>
       <w:numFmt w:val="decimal"/>
@@ -519,7 +769,7 @@
         <w:rFonts w:hint="default"/>
       </w:rPr>
     </w:lvl>
-    <w:lvl w:ilvl="1" w:tplc="040C0019" w:tentative="1">
+    <w:lvl w:ilvl="1" w:tplc="040C0019">
       <w:start w:val="1"/>
       <w:numFmt w:val="lowerLetter"/>
       <w:lvlText w:val="%2."/>
@@ -589,6 +839,95 @@
       <w:lvlJc w:val="right"/>
       <w:pPr>
         <w:ind w:left="6480" w:hanging="180"/>
+      </w:pPr>
+    </w:lvl>
+  </w:abstractNum>
+  <w:abstractNum w:abstractNumId="3" w15:restartNumberingAfterBreak="0">
+    <w:nsid w:val="7FFC29A7"/>
+    <w:multiLevelType w:val="hybridMultilevel"/>
+    <w:tmpl w:val="32A44CAE"/>
+    <w:lvl w:ilvl="0" w:tplc="12521926">
+      <w:start w:val="1"/>
+      <w:numFmt w:val="decimal"/>
+      <w:lvlText w:val="%1."/>
+      <w:lvlJc w:val="left"/>
+      <w:pPr>
+        <w:ind w:left="1068" w:hanging="360"/>
+      </w:pPr>
+      <w:rPr>
+        <w:rFonts w:hint="default"/>
+      </w:rPr>
+    </w:lvl>
+    <w:lvl w:ilvl="1" w:tplc="040C0019" w:tentative="1">
+      <w:start w:val="1"/>
+      <w:numFmt w:val="lowerLetter"/>
+      <w:lvlText w:val="%2."/>
+      <w:lvlJc w:val="left"/>
+      <w:pPr>
+        <w:ind w:left="1788" w:hanging="360"/>
+      </w:pPr>
+    </w:lvl>
+    <w:lvl w:ilvl="2" w:tplc="040C001B" w:tentative="1">
+      <w:start w:val="1"/>
+      <w:numFmt w:val="lowerRoman"/>
+      <w:lvlText w:val="%3."/>
+      <w:lvlJc w:val="right"/>
+      <w:pPr>
+        <w:ind w:left="2508" w:hanging="180"/>
+      </w:pPr>
+    </w:lvl>
+    <w:lvl w:ilvl="3" w:tplc="040C000F" w:tentative="1">
+      <w:start w:val="1"/>
+      <w:numFmt w:val="decimal"/>
+      <w:lvlText w:val="%4."/>
+      <w:lvlJc w:val="left"/>
+      <w:pPr>
+        <w:ind w:left="3228" w:hanging="360"/>
+      </w:pPr>
+    </w:lvl>
+    <w:lvl w:ilvl="4" w:tplc="040C0019" w:tentative="1">
+      <w:start w:val="1"/>
+      <w:numFmt w:val="lowerLetter"/>
+      <w:lvlText w:val="%5."/>
+      <w:lvlJc w:val="left"/>
+      <w:pPr>
+        <w:ind w:left="3948" w:hanging="360"/>
+      </w:pPr>
+    </w:lvl>
+    <w:lvl w:ilvl="5" w:tplc="040C001B" w:tentative="1">
+      <w:start w:val="1"/>
+      <w:numFmt w:val="lowerRoman"/>
+      <w:lvlText w:val="%6."/>
+      <w:lvlJc w:val="right"/>
+      <w:pPr>
+        <w:ind w:left="4668" w:hanging="180"/>
+      </w:pPr>
+    </w:lvl>
+    <w:lvl w:ilvl="6" w:tplc="040C000F" w:tentative="1">
+      <w:start w:val="1"/>
+      <w:numFmt w:val="decimal"/>
+      <w:lvlText w:val="%7."/>
+      <w:lvlJc w:val="left"/>
+      <w:pPr>
+        <w:ind w:left="5388" w:hanging="360"/>
+      </w:pPr>
+    </w:lvl>
+    <w:lvl w:ilvl="7" w:tplc="040C0019" w:tentative="1">
+      <w:start w:val="1"/>
+      <w:numFmt w:val="lowerLetter"/>
+      <w:lvlText w:val="%8."/>
+      <w:lvlJc w:val="left"/>
+      <w:pPr>
+        <w:ind w:left="6108" w:hanging="360"/>
+      </w:pPr>
+    </w:lvl>
+    <w:lvl w:ilvl="8" w:tplc="040C001B" w:tentative="1">
+      <w:start w:val="1"/>
+      <w:numFmt w:val="lowerRoman"/>
+      <w:lvlText w:val="%9."/>
+      <w:lvlJc w:val="right"/>
+      <w:pPr>
+        <w:ind w:left="6828" w:hanging="180"/>
       </w:pPr>
     </w:lvl>
   </w:abstractNum>
@@ -601,6 +940,9 @@
   <w:num w:numId="3">
     <w:abstractNumId w:val="1"/>
   </w:num>
+  <w:num w:numId="4">
+    <w:abstractNumId w:val="3"/>
+  </w:num>
 </w:numbering>
 </file>
 
@@ -610,14 +952,14 @@
     <w:rPrDefault>
       <w:rPr>
         <w:rFonts w:asciiTheme="minorHAnsi" w:eastAsiaTheme="minorEastAsia" w:hAnsiTheme="minorHAnsi" w:cstheme="minorBidi"/>
-        <w:sz w:val="22"/>
-        <w:szCs w:val="22"/>
+        <w:sz w:val="21"/>
+        <w:szCs w:val="21"/>
         <w:lang w:val="fr-FR" w:eastAsia="en-US" w:bidi="ar-SA"/>
       </w:rPr>
     </w:rPrDefault>
     <w:pPrDefault>
       <w:pPr>
-        <w:spacing w:after="160" w:line="259" w:lineRule="auto"/>
+        <w:spacing w:after="120" w:line="264" w:lineRule="auto"/>
       </w:pPr>
     </w:pPrDefault>
   </w:docDefaults>
@@ -1001,7 +1343,7 @@
   <w:style w:type="paragraph" w:default="1" w:styleId="Normal">
     <w:name w:val="Normal"/>
     <w:qFormat/>
-    <w:rsid w:val="001C0983"/>
+    <w:rsid w:val="00C4481D"/>
   </w:style>
   <w:style w:type="paragraph" w:styleId="Titre1">
     <w:name w:val="heading 1"/>
@@ -1010,16 +1352,19 @@
     <w:link w:val="Titre1Car"/>
     <w:uiPriority w:val="9"/>
     <w:qFormat/>
-    <w:rsid w:val="001C0983"/>
+    <w:rsid w:val="00C4481D"/>
     <w:pPr>
       <w:keepNext/>
       <w:keepLines/>
+      <w:pBdr>
+        <w:bottom w:val="single" w:sz="4" w:space="1" w:color="4472C4" w:themeColor="accent1"/>
+      </w:pBdr>
       <w:spacing w:before="400" w:after="40" w:line="240" w:lineRule="auto"/>
       <w:outlineLvl w:val="0"/>
     </w:pPr>
     <w:rPr>
       <w:rFonts w:asciiTheme="majorHAnsi" w:eastAsiaTheme="majorEastAsia" w:hAnsiTheme="majorHAnsi" w:cstheme="majorBidi"/>
-      <w:color w:val="1F3864" w:themeColor="accent1" w:themeShade="80"/>
+      <w:color w:val="2F5496" w:themeColor="accent1" w:themeShade="BF"/>
       <w:sz w:val="36"/>
       <w:szCs w:val="36"/>
     </w:rPr>
@@ -1033,18 +1378,18 @@
     <w:semiHidden/>
     <w:unhideWhenUsed/>
     <w:qFormat/>
-    <w:rsid w:val="001C0983"/>
+    <w:rsid w:val="00C4481D"/>
     <w:pPr>
       <w:keepNext/>
       <w:keepLines/>
-      <w:spacing w:before="40" w:after="0" w:line="240" w:lineRule="auto"/>
+      <w:spacing w:before="160" w:after="0" w:line="240" w:lineRule="auto"/>
       <w:outlineLvl w:val="1"/>
     </w:pPr>
     <w:rPr>
       <w:rFonts w:asciiTheme="majorHAnsi" w:eastAsiaTheme="majorEastAsia" w:hAnsiTheme="majorHAnsi" w:cstheme="majorBidi"/>
       <w:color w:val="2F5496" w:themeColor="accent1" w:themeShade="BF"/>
-      <w:sz w:val="32"/>
-      <w:szCs w:val="32"/>
+      <w:sz w:val="28"/>
+      <w:szCs w:val="28"/>
     </w:rPr>
   </w:style>
   <w:style w:type="paragraph" w:styleId="Titre3">
@@ -1056,18 +1401,18 @@
     <w:semiHidden/>
     <w:unhideWhenUsed/>
     <w:qFormat/>
-    <w:rsid w:val="001C0983"/>
+    <w:rsid w:val="00C4481D"/>
     <w:pPr>
       <w:keepNext/>
       <w:keepLines/>
-      <w:spacing w:before="40" w:after="0" w:line="240" w:lineRule="auto"/>
+      <w:spacing w:before="80" w:after="0" w:line="240" w:lineRule="auto"/>
       <w:outlineLvl w:val="2"/>
     </w:pPr>
     <w:rPr>
       <w:rFonts w:asciiTheme="majorHAnsi" w:eastAsiaTheme="majorEastAsia" w:hAnsiTheme="majorHAnsi" w:cstheme="majorBidi"/>
-      <w:color w:val="2F5496" w:themeColor="accent1" w:themeShade="BF"/>
-      <w:sz w:val="28"/>
-      <w:szCs w:val="28"/>
+      <w:color w:val="404040" w:themeColor="text1" w:themeTint="BF"/>
+      <w:sz w:val="26"/>
+      <w:szCs w:val="26"/>
     </w:rPr>
   </w:style>
   <w:style w:type="paragraph" w:styleId="Titre4">
@@ -1079,16 +1424,15 @@
     <w:semiHidden/>
     <w:unhideWhenUsed/>
     <w:qFormat/>
-    <w:rsid w:val="001C0983"/>
+    <w:rsid w:val="00C4481D"/>
     <w:pPr>
       <w:keepNext/>
       <w:keepLines/>
-      <w:spacing w:before="40" w:after="0"/>
+      <w:spacing w:before="80" w:after="0"/>
       <w:outlineLvl w:val="3"/>
     </w:pPr>
     <w:rPr>
       <w:rFonts w:asciiTheme="majorHAnsi" w:eastAsiaTheme="majorEastAsia" w:hAnsiTheme="majorHAnsi" w:cstheme="majorBidi"/>
-      <w:color w:val="2F5496" w:themeColor="accent1" w:themeShade="BF"/>
       <w:sz w:val="24"/>
       <w:szCs w:val="24"/>
     </w:rPr>
@@ -1102,17 +1446,19 @@
     <w:semiHidden/>
     <w:unhideWhenUsed/>
     <w:qFormat/>
-    <w:rsid w:val="001C0983"/>
+    <w:rsid w:val="00C4481D"/>
     <w:pPr>
       <w:keepNext/>
       <w:keepLines/>
-      <w:spacing w:before="40" w:after="0"/>
+      <w:spacing w:before="80" w:after="0"/>
       <w:outlineLvl w:val="4"/>
     </w:pPr>
     <w:rPr>
       <w:rFonts w:asciiTheme="majorHAnsi" w:eastAsiaTheme="majorEastAsia" w:hAnsiTheme="majorHAnsi" w:cstheme="majorBidi"/>
-      <w:caps/>
-      <w:color w:val="2F5496" w:themeColor="accent1" w:themeShade="BF"/>
+      <w:i/>
+      <w:iCs/>
+      <w:sz w:val="22"/>
+      <w:szCs w:val="22"/>
     </w:rPr>
   </w:style>
   <w:style w:type="paragraph" w:styleId="Titre6">
@@ -1124,19 +1470,16 @@
     <w:semiHidden/>
     <w:unhideWhenUsed/>
     <w:qFormat/>
-    <w:rsid w:val="001C0983"/>
+    <w:rsid w:val="00C4481D"/>
     <w:pPr>
       <w:keepNext/>
       <w:keepLines/>
-      <w:spacing w:before="40" w:after="0"/>
+      <w:spacing w:before="80" w:after="0"/>
       <w:outlineLvl w:val="5"/>
     </w:pPr>
     <w:rPr>
       <w:rFonts w:asciiTheme="majorHAnsi" w:eastAsiaTheme="majorEastAsia" w:hAnsiTheme="majorHAnsi" w:cstheme="majorBidi"/>
-      <w:i/>
-      <w:iCs/>
-      <w:caps/>
-      <w:color w:val="1F3864" w:themeColor="accent1" w:themeShade="80"/>
+      <w:color w:val="595959" w:themeColor="text1" w:themeTint="A6"/>
     </w:rPr>
   </w:style>
   <w:style w:type="paragraph" w:styleId="Titre7">
@@ -1148,18 +1491,18 @@
     <w:semiHidden/>
     <w:unhideWhenUsed/>
     <w:qFormat/>
-    <w:rsid w:val="001C0983"/>
+    <w:rsid w:val="00C4481D"/>
     <w:pPr>
       <w:keepNext/>
       <w:keepLines/>
-      <w:spacing w:before="40" w:after="0"/>
+      <w:spacing w:before="80" w:after="0"/>
       <w:outlineLvl w:val="6"/>
     </w:pPr>
     <w:rPr>
       <w:rFonts w:asciiTheme="majorHAnsi" w:eastAsiaTheme="majorEastAsia" w:hAnsiTheme="majorHAnsi" w:cstheme="majorBidi"/>
-      <w:b/>
-      <w:bCs/>
-      <w:color w:val="1F3864" w:themeColor="accent1" w:themeShade="80"/>
+      <w:i/>
+      <w:iCs/>
+      <w:color w:val="595959" w:themeColor="text1" w:themeTint="A6"/>
     </w:rPr>
   </w:style>
   <w:style w:type="paragraph" w:styleId="Titre8">
@@ -1171,20 +1514,17 @@
     <w:semiHidden/>
     <w:unhideWhenUsed/>
     <w:qFormat/>
-    <w:rsid w:val="001C0983"/>
+    <w:rsid w:val="00C4481D"/>
     <w:pPr>
       <w:keepNext/>
       <w:keepLines/>
-      <w:spacing w:before="40" w:after="0"/>
+      <w:spacing w:before="80" w:after="0"/>
       <w:outlineLvl w:val="7"/>
     </w:pPr>
     <w:rPr>
       <w:rFonts w:asciiTheme="majorHAnsi" w:eastAsiaTheme="majorEastAsia" w:hAnsiTheme="majorHAnsi" w:cstheme="majorBidi"/>
-      <w:b/>
-      <w:bCs/>
-      <w:i/>
-      <w:iCs/>
-      <w:color w:val="1F3864" w:themeColor="accent1" w:themeShade="80"/>
+      <w:smallCaps/>
+      <w:color w:val="595959" w:themeColor="text1" w:themeTint="A6"/>
     </w:rPr>
   </w:style>
   <w:style w:type="paragraph" w:styleId="Titre9">
@@ -1196,18 +1536,19 @@
     <w:semiHidden/>
     <w:unhideWhenUsed/>
     <w:qFormat/>
-    <w:rsid w:val="001C0983"/>
+    <w:rsid w:val="00C4481D"/>
     <w:pPr>
       <w:keepNext/>
       <w:keepLines/>
-      <w:spacing w:before="40" w:after="0"/>
+      <w:spacing w:before="80" w:after="0"/>
       <w:outlineLvl w:val="8"/>
     </w:pPr>
     <w:rPr>
       <w:rFonts w:asciiTheme="majorHAnsi" w:eastAsiaTheme="majorEastAsia" w:hAnsiTheme="majorHAnsi" w:cstheme="majorBidi"/>
       <w:i/>
       <w:iCs/>
-      <w:color w:val="1F3864" w:themeColor="accent1" w:themeShade="80"/>
+      <w:smallCaps/>
+      <w:color w:val="595959" w:themeColor="text1" w:themeTint="A6"/>
     </w:rPr>
   </w:style>
   <w:style w:type="character" w:default="1" w:styleId="Policepardfaut">
@@ -1286,10 +1627,10 @@
     <w:basedOn w:val="Policepardfaut"/>
     <w:link w:val="Titre1"/>
     <w:uiPriority w:val="9"/>
-    <w:rsid w:val="001C0983"/>
+    <w:rsid w:val="00C4481D"/>
     <w:rPr>
       <w:rFonts w:asciiTheme="majorHAnsi" w:eastAsiaTheme="majorEastAsia" w:hAnsiTheme="majorHAnsi" w:cstheme="majorBidi"/>
-      <w:color w:val="1F3864" w:themeColor="accent1" w:themeShade="80"/>
+      <w:color w:val="2F5496" w:themeColor="accent1" w:themeShade="BF"/>
       <w:sz w:val="36"/>
       <w:szCs w:val="36"/>
     </w:rPr>
@@ -1301,7 +1642,7 @@
     <w:uiPriority w:val="39"/>
     <w:unhideWhenUsed/>
     <w:qFormat/>
-    <w:rsid w:val="001C0983"/>
+    <w:rsid w:val="00C4481D"/>
     <w:pPr>
       <w:outlineLvl w:val="9"/>
     </w:pPr>
@@ -1323,12 +1664,12 @@
     <w:link w:val="Titre2"/>
     <w:uiPriority w:val="9"/>
     <w:semiHidden/>
-    <w:rsid w:val="001C0983"/>
+    <w:rsid w:val="00C4481D"/>
     <w:rPr>
       <w:rFonts w:asciiTheme="majorHAnsi" w:eastAsiaTheme="majorEastAsia" w:hAnsiTheme="majorHAnsi" w:cstheme="majorBidi"/>
       <w:color w:val="2F5496" w:themeColor="accent1" w:themeShade="BF"/>
-      <w:sz w:val="32"/>
-      <w:szCs w:val="32"/>
+      <w:sz w:val="28"/>
+      <w:szCs w:val="28"/>
     </w:rPr>
   </w:style>
   <w:style w:type="character" w:customStyle="1" w:styleId="Titre3Car">
@@ -1337,12 +1678,12 @@
     <w:link w:val="Titre3"/>
     <w:uiPriority w:val="9"/>
     <w:semiHidden/>
-    <w:rsid w:val="001C0983"/>
+    <w:rsid w:val="00C4481D"/>
     <w:rPr>
       <w:rFonts w:asciiTheme="majorHAnsi" w:eastAsiaTheme="majorEastAsia" w:hAnsiTheme="majorHAnsi" w:cstheme="majorBidi"/>
-      <w:color w:val="2F5496" w:themeColor="accent1" w:themeShade="BF"/>
-      <w:sz w:val="28"/>
-      <w:szCs w:val="28"/>
+      <w:color w:val="404040" w:themeColor="text1" w:themeTint="BF"/>
+      <w:sz w:val="26"/>
+      <w:szCs w:val="26"/>
     </w:rPr>
   </w:style>
   <w:style w:type="character" w:customStyle="1" w:styleId="Titre4Car">
@@ -1351,10 +1692,9 @@
     <w:link w:val="Titre4"/>
     <w:uiPriority w:val="9"/>
     <w:semiHidden/>
-    <w:rsid w:val="001C0983"/>
+    <w:rsid w:val="00C4481D"/>
     <w:rPr>
       <w:rFonts w:asciiTheme="majorHAnsi" w:eastAsiaTheme="majorEastAsia" w:hAnsiTheme="majorHAnsi" w:cstheme="majorBidi"/>
-      <w:color w:val="2F5496" w:themeColor="accent1" w:themeShade="BF"/>
       <w:sz w:val="24"/>
       <w:szCs w:val="24"/>
     </w:rPr>
@@ -1365,11 +1705,13 @@
     <w:link w:val="Titre5"/>
     <w:uiPriority w:val="9"/>
     <w:semiHidden/>
-    <w:rsid w:val="001C0983"/>
+    <w:rsid w:val="00C4481D"/>
     <w:rPr>
       <w:rFonts w:asciiTheme="majorHAnsi" w:eastAsiaTheme="majorEastAsia" w:hAnsiTheme="majorHAnsi" w:cstheme="majorBidi"/>
-      <w:caps/>
-      <w:color w:val="2F5496" w:themeColor="accent1" w:themeShade="BF"/>
+      <w:i/>
+      <w:iCs/>
+      <w:sz w:val="22"/>
+      <w:szCs w:val="22"/>
     </w:rPr>
   </w:style>
   <w:style w:type="character" w:customStyle="1" w:styleId="Titre6Car">
@@ -1378,13 +1720,10 @@
     <w:link w:val="Titre6"/>
     <w:uiPriority w:val="9"/>
     <w:semiHidden/>
-    <w:rsid w:val="001C0983"/>
+    <w:rsid w:val="00C4481D"/>
     <w:rPr>
       <w:rFonts w:asciiTheme="majorHAnsi" w:eastAsiaTheme="majorEastAsia" w:hAnsiTheme="majorHAnsi" w:cstheme="majorBidi"/>
-      <w:i/>
-      <w:iCs/>
-      <w:caps/>
-      <w:color w:val="1F3864" w:themeColor="accent1" w:themeShade="80"/>
+      <w:color w:val="595959" w:themeColor="text1" w:themeTint="A6"/>
     </w:rPr>
   </w:style>
   <w:style w:type="character" w:customStyle="1" w:styleId="Titre7Car">
@@ -1393,12 +1732,12 @@
     <w:link w:val="Titre7"/>
     <w:uiPriority w:val="9"/>
     <w:semiHidden/>
-    <w:rsid w:val="001C0983"/>
+    <w:rsid w:val="00C4481D"/>
     <w:rPr>
       <w:rFonts w:asciiTheme="majorHAnsi" w:eastAsiaTheme="majorEastAsia" w:hAnsiTheme="majorHAnsi" w:cstheme="majorBidi"/>
-      <w:b/>
-      <w:bCs/>
-      <w:color w:val="1F3864" w:themeColor="accent1" w:themeShade="80"/>
+      <w:i/>
+      <w:iCs/>
+      <w:color w:val="595959" w:themeColor="text1" w:themeTint="A6"/>
     </w:rPr>
   </w:style>
   <w:style w:type="character" w:customStyle="1" w:styleId="Titre8Car">
@@ -1407,14 +1746,11 @@
     <w:link w:val="Titre8"/>
     <w:uiPriority w:val="9"/>
     <w:semiHidden/>
-    <w:rsid w:val="001C0983"/>
+    <w:rsid w:val="00C4481D"/>
     <w:rPr>
       <w:rFonts w:asciiTheme="majorHAnsi" w:eastAsiaTheme="majorEastAsia" w:hAnsiTheme="majorHAnsi" w:cstheme="majorBidi"/>
-      <w:b/>
-      <w:bCs/>
-      <w:i/>
-      <w:iCs/>
-      <w:color w:val="1F3864" w:themeColor="accent1" w:themeShade="80"/>
+      <w:smallCaps/>
+      <w:color w:val="595959" w:themeColor="text1" w:themeTint="A6"/>
     </w:rPr>
   </w:style>
   <w:style w:type="character" w:customStyle="1" w:styleId="Titre9Car">
@@ -1423,12 +1759,13 @@
     <w:link w:val="Titre9"/>
     <w:uiPriority w:val="9"/>
     <w:semiHidden/>
-    <w:rsid w:val="001C0983"/>
+    <w:rsid w:val="00C4481D"/>
     <w:rPr>
       <w:rFonts w:asciiTheme="majorHAnsi" w:eastAsiaTheme="majorEastAsia" w:hAnsiTheme="majorHAnsi" w:cstheme="majorBidi"/>
       <w:i/>
       <w:iCs/>
-      <w:color w:val="1F3864" w:themeColor="accent1" w:themeShade="80"/>
+      <w:smallCaps/>
+      <w:color w:val="595959" w:themeColor="text1" w:themeTint="A6"/>
     </w:rPr>
   </w:style>
   <w:style w:type="paragraph" w:styleId="Lgende">
@@ -1439,15 +1776,16 @@
     <w:semiHidden/>
     <w:unhideWhenUsed/>
     <w:qFormat/>
-    <w:rsid w:val="001C0983"/>
+    <w:rsid w:val="00C4481D"/>
     <w:pPr>
       <w:spacing w:line="240" w:lineRule="auto"/>
     </w:pPr>
     <w:rPr>
       <w:b/>
       <w:bCs/>
-      <w:smallCaps/>
-      <w:color w:val="44546A" w:themeColor="text2"/>
+      <w:color w:val="404040" w:themeColor="text1" w:themeTint="BF"/>
+      <w:sz w:val="20"/>
+      <w:szCs w:val="20"/>
     </w:rPr>
   </w:style>
   <w:style w:type="paragraph" w:styleId="Titre">
@@ -1457,18 +1795,17 @@
     <w:link w:val="TitreCar"/>
     <w:uiPriority w:val="10"/>
     <w:qFormat/>
-    <w:rsid w:val="001C0983"/>
-    <w:pPr>
-      <w:spacing w:after="0" w:line="204" w:lineRule="auto"/>
+    <w:rsid w:val="00C4481D"/>
+    <w:pPr>
+      <w:spacing w:after="0" w:line="240" w:lineRule="auto"/>
       <w:contextualSpacing/>
     </w:pPr>
     <w:rPr>
       <w:rFonts w:asciiTheme="majorHAnsi" w:eastAsiaTheme="majorEastAsia" w:hAnsiTheme="majorHAnsi" w:cstheme="majorBidi"/>
-      <w:caps/>
-      <w:color w:val="44546A" w:themeColor="text2"/>
-      <w:spacing w:val="-15"/>
-      <w:sz w:val="72"/>
-      <w:szCs w:val="72"/>
+      <w:color w:val="2F5496" w:themeColor="accent1" w:themeShade="BF"/>
+      <w:spacing w:val="-7"/>
+      <w:sz w:val="80"/>
+      <w:szCs w:val="80"/>
     </w:rPr>
   </w:style>
   <w:style w:type="character" w:customStyle="1" w:styleId="TitreCar">
@@ -1476,14 +1813,13 @@
     <w:basedOn w:val="Policepardfaut"/>
     <w:link w:val="Titre"/>
     <w:uiPriority w:val="10"/>
-    <w:rsid w:val="001C0983"/>
+    <w:rsid w:val="00C4481D"/>
     <w:rPr>
       <w:rFonts w:asciiTheme="majorHAnsi" w:eastAsiaTheme="majorEastAsia" w:hAnsiTheme="majorHAnsi" w:cstheme="majorBidi"/>
-      <w:caps/>
-      <w:color w:val="44546A" w:themeColor="text2"/>
-      <w:spacing w:val="-15"/>
-      <w:sz w:val="72"/>
-      <w:szCs w:val="72"/>
+      <w:color w:val="2F5496" w:themeColor="accent1" w:themeShade="BF"/>
+      <w:spacing w:val="-7"/>
+      <w:sz w:val="80"/>
+      <w:szCs w:val="80"/>
     </w:rPr>
   </w:style>
   <w:style w:type="paragraph" w:styleId="Sous-titre">
@@ -1493,7 +1829,7 @@
     <w:link w:val="Sous-titreCar"/>
     <w:uiPriority w:val="11"/>
     <w:qFormat/>
-    <w:rsid w:val="001C0983"/>
+    <w:rsid w:val="00C4481D"/>
     <w:pPr>
       <w:numPr>
         <w:ilvl w:val="1"/>
@@ -1502,9 +1838,9 @@
     </w:pPr>
     <w:rPr>
       <w:rFonts w:asciiTheme="majorHAnsi" w:eastAsiaTheme="majorEastAsia" w:hAnsiTheme="majorHAnsi" w:cstheme="majorBidi"/>
-      <w:color w:val="4472C4" w:themeColor="accent1"/>
-      <w:sz w:val="28"/>
-      <w:szCs w:val="28"/>
+      <w:color w:val="404040" w:themeColor="text1" w:themeTint="BF"/>
+      <w:sz w:val="30"/>
+      <w:szCs w:val="30"/>
     </w:rPr>
   </w:style>
   <w:style w:type="character" w:customStyle="1" w:styleId="Sous-titreCar">
@@ -1512,12 +1848,12 @@
     <w:basedOn w:val="Policepardfaut"/>
     <w:link w:val="Sous-titre"/>
     <w:uiPriority w:val="11"/>
-    <w:rsid w:val="001C0983"/>
+    <w:rsid w:val="00C4481D"/>
     <w:rPr>
       <w:rFonts w:asciiTheme="majorHAnsi" w:eastAsiaTheme="majorEastAsia" w:hAnsiTheme="majorHAnsi" w:cstheme="majorBidi"/>
-      <w:color w:val="4472C4" w:themeColor="accent1"/>
-      <w:sz w:val="28"/>
-      <w:szCs w:val="28"/>
+      <w:color w:val="404040" w:themeColor="text1" w:themeTint="BF"/>
+      <w:sz w:val="30"/>
+      <w:szCs w:val="30"/>
     </w:rPr>
   </w:style>
   <w:style w:type="character" w:styleId="lev">
@@ -1525,7 +1861,7 @@
     <w:basedOn w:val="Policepardfaut"/>
     <w:uiPriority w:val="22"/>
     <w:qFormat/>
-    <w:rsid w:val="001C0983"/>
+    <w:rsid w:val="00C4481D"/>
     <w:rPr>
       <w:b/>
       <w:bCs/>
@@ -1536,7 +1872,7 @@
     <w:basedOn w:val="Policepardfaut"/>
     <w:uiPriority w:val="20"/>
     <w:qFormat/>
-    <w:rsid w:val="001C0983"/>
+    <w:rsid w:val="00C4481D"/>
     <w:rPr>
       <w:i/>
       <w:iCs/>
@@ -1546,7 +1882,7 @@
     <w:name w:val="No Spacing"/>
     <w:uiPriority w:val="1"/>
     <w:qFormat/>
-    <w:rsid w:val="001C0983"/>
+    <w:rsid w:val="00C4481D"/>
     <w:pPr>
       <w:spacing w:after="0" w:line="240" w:lineRule="auto"/>
     </w:pPr>
@@ -1558,15 +1894,15 @@
     <w:link w:val="CitationCar"/>
     <w:uiPriority w:val="29"/>
     <w:qFormat/>
-    <w:rsid w:val="001C0983"/>
-    <w:pPr>
-      <w:spacing w:before="120" w:after="120"/>
-      <w:ind w:left="720"/>
-    </w:pPr>
-    <w:rPr>
-      <w:color w:val="44546A" w:themeColor="text2"/>
-      <w:sz w:val="24"/>
-      <w:szCs w:val="24"/>
+    <w:rsid w:val="00C4481D"/>
+    <w:pPr>
+      <w:spacing w:before="240" w:after="240" w:line="252" w:lineRule="auto"/>
+      <w:ind w:left="864" w:right="864"/>
+      <w:jc w:val="center"/>
+    </w:pPr>
+    <w:rPr>
+      <w:i/>
+      <w:iCs/>
     </w:rPr>
   </w:style>
   <w:style w:type="character" w:customStyle="1" w:styleId="CitationCar">
@@ -1574,11 +1910,10 @@
     <w:basedOn w:val="Policepardfaut"/>
     <w:link w:val="Citation"/>
     <w:uiPriority w:val="29"/>
-    <w:rsid w:val="001C0983"/>
-    <w:rPr>
-      <w:color w:val="44546A" w:themeColor="text2"/>
-      <w:sz w:val="24"/>
-      <w:szCs w:val="24"/>
+    <w:rsid w:val="00C4481D"/>
+    <w:rPr>
+      <w:i/>
+      <w:iCs/>
     </w:rPr>
   </w:style>
   <w:style w:type="paragraph" w:styleId="Citationintense">
@@ -1588,18 +1923,17 @@
     <w:link w:val="CitationintenseCar"/>
     <w:uiPriority w:val="30"/>
     <w:qFormat/>
-    <w:rsid w:val="001C0983"/>
-    <w:pPr>
-      <w:spacing w:before="100" w:beforeAutospacing="1" w:after="240" w:line="240" w:lineRule="auto"/>
-      <w:ind w:left="720"/>
+    <w:rsid w:val="00C4481D"/>
+    <w:pPr>
+      <w:spacing w:before="100" w:beforeAutospacing="1" w:after="240"/>
+      <w:ind w:left="864" w:right="864"/>
       <w:jc w:val="center"/>
     </w:pPr>
     <w:rPr>
       <w:rFonts w:asciiTheme="majorHAnsi" w:eastAsiaTheme="majorEastAsia" w:hAnsiTheme="majorHAnsi" w:cstheme="majorBidi"/>
-      <w:color w:val="44546A" w:themeColor="text2"/>
-      <w:spacing w:val="-6"/>
-      <w:sz w:val="32"/>
-      <w:szCs w:val="32"/>
+      <w:color w:val="4472C4" w:themeColor="accent1"/>
+      <w:sz w:val="28"/>
+      <w:szCs w:val="28"/>
     </w:rPr>
   </w:style>
   <w:style w:type="character" w:customStyle="1" w:styleId="CitationintenseCar">
@@ -1607,13 +1941,12 @@
     <w:basedOn w:val="Policepardfaut"/>
     <w:link w:val="Citationintense"/>
     <w:uiPriority w:val="30"/>
-    <w:rsid w:val="001C0983"/>
+    <w:rsid w:val="00C4481D"/>
     <w:rPr>
       <w:rFonts w:asciiTheme="majorHAnsi" w:eastAsiaTheme="majorEastAsia" w:hAnsiTheme="majorHAnsi" w:cstheme="majorBidi"/>
-      <w:color w:val="44546A" w:themeColor="text2"/>
-      <w:spacing w:val="-6"/>
-      <w:sz w:val="32"/>
-      <w:szCs w:val="32"/>
+      <w:color w:val="4472C4" w:themeColor="accent1"/>
+      <w:sz w:val="28"/>
+      <w:szCs w:val="28"/>
     </w:rPr>
   </w:style>
   <w:style w:type="character" w:styleId="Accentuationlgre">
@@ -1621,7 +1954,7 @@
     <w:basedOn w:val="Policepardfaut"/>
     <w:uiPriority w:val="19"/>
     <w:qFormat/>
-    <w:rsid w:val="001C0983"/>
+    <w:rsid w:val="00C4481D"/>
     <w:rPr>
       <w:i/>
       <w:iCs/>
@@ -1633,7 +1966,7 @@
     <w:basedOn w:val="Policepardfaut"/>
     <w:uiPriority w:val="21"/>
     <w:qFormat/>
-    <w:rsid w:val="001C0983"/>
+    <w:rsid w:val="00C4481D"/>
     <w:rPr>
       <w:b/>
       <w:bCs/>
@@ -1646,12 +1979,10 @@
     <w:basedOn w:val="Policepardfaut"/>
     <w:uiPriority w:val="31"/>
     <w:qFormat/>
-    <w:rsid w:val="001C0983"/>
+    <w:rsid w:val="00C4481D"/>
     <w:rPr>
       <w:smallCaps/>
-      <w:color w:val="595959" w:themeColor="text1" w:themeTint="A6"/>
-      <w:u w:val="none" w:color="7F7F7F" w:themeColor="text1" w:themeTint="80"/>
-      <w:bdr w:val="none" w:sz="0" w:space="0" w:color="auto"/>
+      <w:color w:val="404040" w:themeColor="text1" w:themeTint="BF"/>
     </w:rPr>
   </w:style>
   <w:style w:type="character" w:styleId="Rfrenceintense">
@@ -1659,12 +1990,11 @@
     <w:basedOn w:val="Policepardfaut"/>
     <w:uiPriority w:val="32"/>
     <w:qFormat/>
-    <w:rsid w:val="001C0983"/>
+    <w:rsid w:val="00C4481D"/>
     <w:rPr>
       <w:b/>
       <w:bCs/>
       <w:smallCaps/>
-      <w:color w:val="44546A" w:themeColor="text2"/>
       <w:u w:val="single"/>
     </w:rPr>
   </w:style>
@@ -1673,12 +2003,34 @@
     <w:basedOn w:val="Policepardfaut"/>
     <w:uiPriority w:val="33"/>
     <w:qFormat/>
-    <w:rsid w:val="001C0983"/>
+    <w:rsid w:val="00C4481D"/>
     <w:rPr>
       <w:b/>
       <w:bCs/>
       <w:smallCaps/>
-      <w:spacing w:val="10"/>
+    </w:rPr>
+  </w:style>
+  <w:style w:type="paragraph" w:styleId="TM1">
+    <w:name w:val="toc 1"/>
+    <w:basedOn w:val="Normal"/>
+    <w:next w:val="Normal"/>
+    <w:autoRedefine/>
+    <w:uiPriority w:val="39"/>
+    <w:unhideWhenUsed/>
+    <w:rsid w:val="00C4481D"/>
+    <w:pPr>
+      <w:spacing w:after="100"/>
+    </w:pPr>
+  </w:style>
+  <w:style w:type="character" w:styleId="Lienhypertexte">
+    <w:name w:val="Hyperlink"/>
+    <w:basedOn w:val="Policepardfaut"/>
+    <w:uiPriority w:val="99"/>
+    <w:unhideWhenUsed/>
+    <w:rsid w:val="00C4481D"/>
+    <w:rPr>
+      <w:color w:val="0563C1" w:themeColor="hyperlink"/>
+      <w:u w:val="single"/>
     </w:rPr>
   </w:style>
 </w:styles>
@@ -1984,7 +2336,7 @@
 </file>
 
 <file path=customXml/itemProps1.xml><?xml version="1.0" encoding="utf-8"?>
-<ds:datastoreItem xmlns:ds="http://schemas.openxmlformats.org/officeDocument/2006/customXml" ds:itemID="{D4341DA3-5F1D-46AC-B675-E2602655C650}">
+<ds:datastoreItem xmlns:ds="http://schemas.openxmlformats.org/officeDocument/2006/customXml" ds:itemID="{3A9D2258-1CB1-4BA7-B555-9F1A727652D1}">
   <ds:schemaRefs>
     <ds:schemaRef ds:uri="http://schemas.openxmlformats.org/officeDocument/2006/bibliography"/>
   </ds:schemaRefs>

</xml_diff>

<commit_message>
Rapport mis a jour avec tout a l'heure
</commit_message>
<xml_diff>
--- a/Rapport_de_projet_PIEDLOUP_CARPENTIER.docx
+++ b/Rapport_de_projet_PIEDLOUP_CARPENTIER.docx
@@ -3,13 +3,362 @@
 <w:document xmlns:wpc="http://schemas.microsoft.com/office/word/2010/wordprocessingCanvas" xmlns:cx="http://schemas.microsoft.com/office/drawing/2014/chartex" xmlns:cx1="http://schemas.microsoft.com/office/drawing/2015/9/8/chartex" xmlns:cx2="http://schemas.microsoft.com/office/drawing/2015/10/21/chartex" xmlns:cx3="http://schemas.microsoft.com/office/drawing/2016/5/9/chartex" xmlns:cx4="http://schemas.microsoft.com/office/drawing/2016/5/10/chartex" xmlns:cx5="http://schemas.microsoft.com/office/drawing/2016/5/11/chartex" xmlns:cx6="http://schemas.microsoft.com/office/drawing/2016/5/12/chartex" xmlns:cx7="http://schemas.microsoft.com/office/drawing/2016/5/13/chartex" xmlns:cx8="http://schemas.microsoft.com/office/drawing/2016/5/14/chartex" xmlns:mc="http://schemas.openxmlformats.org/markup-compatibility/2006" xmlns:aink="http://schemas.microsoft.com/office/drawing/2016/ink" xmlns:am3d="http://schemas.microsoft.com/office/drawing/2017/model3d" xmlns:o="urn:schemas-microsoft-com:office:office" xmlns:r="http://schemas.openxmlformats.org/officeDocument/2006/relationships" xmlns:m="http://schemas.openxmlformats.org/officeDocument/2006/math" xmlns:v="urn:schemas-microsoft-com:vml" xmlns:wp14="http://schemas.microsoft.com/office/word/2010/wordprocessingDrawing" xmlns:wp="http://schemas.openxmlformats.org/drawingml/2006/wordprocessingDrawing" xmlns:w10="urn:schemas-microsoft-com:office:word" xmlns:w="http://schemas.openxmlformats.org/wordprocessingml/2006/main" xmlns:w14="http://schemas.microsoft.com/office/word/2010/wordml" xmlns:w15="http://schemas.microsoft.com/office/word/2012/wordml" xmlns:w16cid="http://schemas.microsoft.com/office/word/2016/wordml/cid" xmlns:w16se="http://schemas.microsoft.com/office/word/2015/wordml/symex" xmlns:wpg="http://schemas.microsoft.com/office/word/2010/wordprocessingGroup" xmlns:wpi="http://schemas.microsoft.com/office/word/2010/wordprocessingInk" xmlns:wne="http://schemas.microsoft.com/office/word/2006/wordml" xmlns:wps="http://schemas.microsoft.com/office/word/2010/wordprocessingShape" mc:Ignorable="w14 w15 w16se w16cid wp14">
   <w:body>
     <w:p>
-      <w:r>
-        <w:br w:type="page"/>
+      <w:pPr>
+        <w:rPr>
+          <w:noProof/>
+        </w:rPr>
+      </w:pPr>
+    </w:p>
+    <w:p>
+      <w:pPr>
+        <w:jc w:val="center"/>
+        <w:rPr>
+          <w:noProof/>
+        </w:rPr>
+      </w:pPr>
+    </w:p>
+    <w:p>
+      <w:pPr>
+        <w:jc w:val="center"/>
+        <w:rPr>
+          <w:noProof/>
+        </w:rPr>
+      </w:pPr>
+    </w:p>
+    <w:p>
+      <w:pPr>
+        <w:jc w:val="center"/>
+        <w:rPr>
+          <w:noProof/>
+        </w:rPr>
+      </w:pPr>
+    </w:p>
+    <w:p>
+      <w:pPr>
+        <w:jc w:val="center"/>
+        <w:rPr>
+          <w:noProof/>
+        </w:rPr>
+      </w:pPr>
+    </w:p>
+    <w:p>
+      <w:pPr>
+        <w:jc w:val="center"/>
+        <w:rPr>
+          <w:noProof/>
+          <w:sz w:val="36"/>
+          <w:szCs w:val="36"/>
+        </w:rPr>
+      </w:pPr>
+      <w:r>
+        <w:rPr>
+          <w:noProof/>
+          <w:sz w:val="36"/>
+          <w:szCs w:val="36"/>
+        </w:rPr>
+        <w:t xml:space="preserve">Projet de programmation et génie logiciel </w:t>
+      </w:r>
+    </w:p>
+    <w:p>
+      <w:pPr>
+        <w:jc w:val="center"/>
+        <w:rPr>
+          <w:noProof/>
+          <w:sz w:val="36"/>
+          <w:szCs w:val="36"/>
+        </w:rPr>
+      </w:pPr>
+      <w:r>
+        <w:rPr>
+          <w:noProof/>
+          <w:sz w:val="36"/>
+          <w:szCs w:val="36"/>
+        </w:rPr>
+        <w:t>2019-2020</w:t>
+      </w:r>
+    </w:p>
+    <w:p>
+      <w:pPr>
+        <w:jc w:val="center"/>
+        <w:rPr>
+          <w:noProof/>
+        </w:rPr>
+      </w:pPr>
+    </w:p>
+    <w:p>
+      <w:pPr>
+        <w:jc w:val="center"/>
+        <w:rPr>
+          <w:b/>
+          <w:noProof/>
+          <w:sz w:val="52"/>
+          <w:szCs w:val="52"/>
+        </w:rPr>
+      </w:pPr>
+      <w:r>
+        <w:rPr>
+          <w:b/>
+          <w:noProof/>
+          <w:sz w:val="52"/>
+          <w:szCs w:val="52"/>
+        </w:rPr>
+        <w:t xml:space="preserve">Création de fond de planning </w:t>
+      </w:r>
+    </w:p>
+    <w:p>
+      <w:pPr>
+        <w:jc w:val="center"/>
+        <w:rPr>
+          <w:noProof/>
+          <w:sz w:val="32"/>
+          <w:szCs w:val="32"/>
+        </w:rPr>
+      </w:pPr>
+      <w:r>
+        <w:rPr>
+          <w:noProof/>
+          <w:sz w:val="32"/>
+          <w:szCs w:val="32"/>
+        </w:rPr>
+        <w:t>Reprise de projet</w:t>
+      </w:r>
+    </w:p>
+    <w:p>
+      <w:pPr>
+        <w:jc w:val="center"/>
+        <w:rPr>
+          <w:noProof/>
+          <w:sz w:val="32"/>
+          <w:szCs w:val="32"/>
+        </w:rPr>
+      </w:pPr>
+    </w:p>
+    <w:p>
+      <w:pPr>
+        <w:jc w:val="center"/>
+        <w:rPr>
+          <w:noProof/>
+          <w:sz w:val="32"/>
+          <w:szCs w:val="32"/>
+        </w:rPr>
+      </w:pPr>
+    </w:p>
+    <w:p>
+      <w:pPr>
+        <w:jc w:val="center"/>
+        <w:rPr>
+          <w:noProof/>
+          <w:sz w:val="32"/>
+          <w:szCs w:val="32"/>
+        </w:rPr>
+      </w:pPr>
+    </w:p>
+    <w:p>
+      <w:pPr>
+        <w:jc w:val="center"/>
+        <w:rPr>
+          <w:sz w:val="32"/>
+          <w:szCs w:val="32"/>
+        </w:rPr>
+      </w:pPr>
+      <w:r>
+        <w:rPr>
+          <w:noProof/>
+          <w:sz w:val="32"/>
+          <w:szCs w:val="32"/>
+        </w:rPr>
+        <w:drawing>
+          <wp:inline distT="0" distB="0" distL="0" distR="0">
+            <wp:extent cx="5760720" cy="1795780"/>
+            <wp:effectExtent l="0" t="0" r="0" b="0"/>
+            <wp:docPr id="4" name="Image 4"/>
+            <wp:cNvGraphicFramePr>
+              <a:graphicFrameLocks xmlns:a="http://schemas.openxmlformats.org/drawingml/2006/main" noChangeAspect="1"/>
+            </wp:cNvGraphicFramePr>
+            <a:graphic xmlns:a="http://schemas.openxmlformats.org/drawingml/2006/main">
+              <a:graphicData uri="http://schemas.openxmlformats.org/drawingml/2006/picture">
+                <pic:pic xmlns:pic="http://schemas.openxmlformats.org/drawingml/2006/picture">
+                  <pic:nvPicPr>
+                    <pic:cNvPr id="4" name="Logo Polytech Tours.png"/>
+                    <pic:cNvPicPr/>
+                  </pic:nvPicPr>
+                  <pic:blipFill>
+                    <a:blip r:embed="rId8">
+                      <a:extLst>
+                        <a:ext uri="{28A0092B-C50C-407E-A947-70E740481C1C}">
+                          <a14:useLocalDpi xmlns:a14="http://schemas.microsoft.com/office/drawing/2010/main" val="0"/>
+                        </a:ext>
+                      </a:extLst>
+                    </a:blip>
+                    <a:stretch>
+                      <a:fillRect/>
+                    </a:stretch>
+                  </pic:blipFill>
+                  <pic:spPr>
+                    <a:xfrm>
+                      <a:off x="0" y="0"/>
+                      <a:ext cx="5760720" cy="1795780"/>
+                    </a:xfrm>
+                    <a:prstGeom prst="rect">
+                      <a:avLst/>
+                    </a:prstGeom>
+                  </pic:spPr>
+                </pic:pic>
+              </a:graphicData>
+            </a:graphic>
+          </wp:inline>
+        </w:drawing>
+      </w:r>
+    </w:p>
+    <w:p/>
+    <w:p/>
+    <w:p/>
+    <w:p/>
+    <w:p/>
+    <w:p/>
+    <w:p/>
+    <w:p>
+      <w:r>
+        <w:rPr>
+          <w:u w:val="single"/>
+        </w:rPr>
+        <w:t>Tuteur académique :</w:t>
+      </w:r>
+      <w:r>
+        <w:tab/>
+      </w:r>
+      <w:r>
+        <w:tab/>
+      </w:r>
+      <w:r>
+        <w:tab/>
+      </w:r>
+      <w:r>
+        <w:tab/>
+      </w:r>
+      <w:r>
+        <w:tab/>
+      </w:r>
+      <w:r>
+        <w:tab/>
+      </w:r>
+      <w:r>
+        <w:tab/>
+      </w:r>
+      <w:r>
+        <w:tab/>
+      </w:r>
+      <w:r>
+        <w:tab/>
+      </w:r>
+      <w:r>
+        <w:rPr>
+          <w:u w:val="single"/>
+        </w:rPr>
+        <w:t>Étudiants :</w:t>
+      </w:r>
+    </w:p>
+    <w:p>
+      <w:r>
+        <w:rPr>
+          <w:color w:val="000000" w:themeColor="text1"/>
+        </w:rPr>
+        <w:t>Christophe Lenté</w:t>
+      </w:r>
+      <w:r>
+        <w:rPr>
+          <w:color w:val="FF0000"/>
+        </w:rPr>
+        <w:tab/>
+      </w:r>
+      <w:r>
+        <w:rPr>
+          <w:color w:val="FF0000"/>
+        </w:rPr>
+        <w:tab/>
+      </w:r>
+      <w:r>
+        <w:rPr>
+          <w:color w:val="FF0000"/>
+        </w:rPr>
+        <w:tab/>
+      </w:r>
+      <w:r>
+        <w:rPr>
+          <w:color w:val="FF0000"/>
+        </w:rPr>
+        <w:tab/>
+      </w:r>
+      <w:r>
+        <w:rPr>
+          <w:color w:val="FF0000"/>
+        </w:rPr>
+        <w:tab/>
+      </w:r>
+      <w:r>
+        <w:rPr>
+          <w:color w:val="FF0000"/>
+        </w:rPr>
+        <w:tab/>
+      </w:r>
+      <w:r>
+        <w:rPr>
+          <w:color w:val="FF0000"/>
+        </w:rPr>
+        <w:tab/>
+      </w:r>
+      <w:r>
+        <w:rPr>
+          <w:color w:val="FF0000"/>
+        </w:rPr>
+        <w:tab/>
+      </w:r>
+      <w:r>
+        <w:rPr>
+          <w:color w:val="000000" w:themeColor="text1"/>
+        </w:rPr>
+        <w:t>Pier-Hugo Carpentier</w:t>
+      </w:r>
+      <w:r>
+        <w:tab/>
+      </w:r>
+      <w:r>
+        <w:tab/>
+      </w:r>
+      <w:r>
+        <w:tab/>
+      </w:r>
+      <w:r>
+        <w:tab/>
+      </w:r>
+      <w:r>
+        <w:tab/>
+      </w:r>
+      <w:r>
+        <w:tab/>
+      </w:r>
+      <w:r>
+        <w:tab/>
+      </w:r>
+      <w:r>
+        <w:tab/>
+      </w:r>
+      <w:r>
+        <w:tab/>
+      </w:r>
+      <w:r>
+        <w:tab/>
+      </w:r>
+      <w:r>
+        <w:rPr>
+          <w:color w:val="000000" w:themeColor="text1"/>
+        </w:rPr>
+        <w:t>Erwann Piedloup</w:t>
       </w:r>
     </w:p>
     <w:sdt>
       <w:sdtPr>
-        <w:id w:val="2077467954"/>
+        <w:id w:val="1173460312"/>
         <w:docPartObj>
           <w:docPartGallery w:val="Table of Contents"/>
           <w:docPartUnique/>
@@ -38,10 +387,14 @@
           <w:pPr>
             <w:pStyle w:val="TM1"/>
             <w:tabs>
-              <w:tab w:val="left" w:pos="440"/>
+              <w:tab w:val="left" w:pos="420"/>
               <w:tab w:val="right" w:leader="dot" w:pos="9062"/>
             </w:tabs>
             <w:rPr>
+              <w:rFonts w:cstheme="minorBidi"/>
+              <w:b w:val="0"/>
+              <w:bCs w:val="0"/>
+              <w:caps w:val="0"/>
               <w:noProof/>
               <w:sz w:val="22"/>
               <w:szCs w:val="22"/>
@@ -57,7 +410,7 @@
           <w:r>
             <w:fldChar w:fldCharType="separate"/>
           </w:r>
-          <w:hyperlink w:anchor="_Toc28965340" w:history="1">
+          <w:hyperlink w:anchor="_Toc29225036" w:history="1">
             <w:r>
               <w:rPr>
                 <w:rStyle w:val="Lienhypertexte"/>
@@ -67,6 +420,10 @@
             </w:r>
             <w:r>
               <w:rPr>
+                <w:rFonts w:cstheme="minorBidi"/>
+                <w:b w:val="0"/>
+                <w:bCs w:val="0"/>
+                <w:caps w:val="0"/>
                 <w:noProof/>
                 <w:sz w:val="22"/>
                 <w:szCs w:val="22"/>
@@ -100,7 +457,7 @@
                 <w:noProof/>
                 <w:webHidden/>
               </w:rPr>
-              <w:instrText xml:space="preserve"> PAGEREF _Toc28965340 \h </w:instrText>
+              <w:instrText xml:space="preserve"> PAGEREF _Toc29225036 \h </w:instrText>
             </w:r>
             <w:r>
               <w:rPr>
@@ -121,6 +478,470 @@
                 <w:webHidden/>
               </w:rPr>
               <w:t>3</w:t>
+            </w:r>
+            <w:r>
+              <w:rPr>
+                <w:noProof/>
+                <w:webHidden/>
+              </w:rPr>
+              <w:fldChar w:fldCharType="end"/>
+            </w:r>
+          </w:hyperlink>
+        </w:p>
+        <w:p>
+          <w:pPr>
+            <w:pStyle w:val="TM2"/>
+            <w:tabs>
+              <w:tab w:val="left" w:pos="630"/>
+              <w:tab w:val="right" w:leader="dot" w:pos="9062"/>
+            </w:tabs>
+            <w:rPr>
+              <w:rFonts w:cstheme="minorBidi"/>
+              <w:smallCaps w:val="0"/>
+              <w:noProof/>
+              <w:sz w:val="22"/>
+              <w:szCs w:val="22"/>
+              <w:lang w:eastAsia="fr-FR"/>
+            </w:rPr>
+          </w:pPr>
+          <w:hyperlink w:anchor="_Toc29225037" w:history="1">
+            <w:r>
+              <w:rPr>
+                <w:rStyle w:val="Lienhypertexte"/>
+                <w:noProof/>
+              </w:rPr>
+              <w:t>a.</w:t>
+            </w:r>
+            <w:r>
+              <w:rPr>
+                <w:rFonts w:cstheme="minorBidi"/>
+                <w:smallCaps w:val="0"/>
+                <w:noProof/>
+                <w:sz w:val="22"/>
+                <w:szCs w:val="22"/>
+                <w:lang w:eastAsia="fr-FR"/>
+              </w:rPr>
+              <w:tab/>
+            </w:r>
+            <w:r>
+              <w:rPr>
+                <w:rStyle w:val="Lienhypertexte"/>
+                <w:noProof/>
+              </w:rPr>
+              <w:t>Objectifs du projet</w:t>
+            </w:r>
+            <w:r>
+              <w:rPr>
+                <w:noProof/>
+                <w:webHidden/>
+              </w:rPr>
+              <w:tab/>
+            </w:r>
+            <w:r>
+              <w:rPr>
+                <w:noProof/>
+                <w:webHidden/>
+              </w:rPr>
+              <w:fldChar w:fldCharType="begin"/>
+            </w:r>
+            <w:r>
+              <w:rPr>
+                <w:noProof/>
+                <w:webHidden/>
+              </w:rPr>
+              <w:instrText xml:space="preserve"> PAGEREF _Toc29225037 \h </w:instrText>
+            </w:r>
+            <w:r>
+              <w:rPr>
+                <w:noProof/>
+                <w:webHidden/>
+              </w:rPr>
+            </w:r>
+            <w:r>
+              <w:rPr>
+                <w:noProof/>
+                <w:webHidden/>
+              </w:rPr>
+              <w:fldChar w:fldCharType="separate"/>
+            </w:r>
+            <w:r>
+              <w:rPr>
+                <w:noProof/>
+                <w:webHidden/>
+              </w:rPr>
+              <w:t>3</w:t>
+            </w:r>
+            <w:r>
+              <w:rPr>
+                <w:noProof/>
+                <w:webHidden/>
+              </w:rPr>
+              <w:fldChar w:fldCharType="end"/>
+            </w:r>
+          </w:hyperlink>
+        </w:p>
+        <w:p>
+          <w:pPr>
+            <w:pStyle w:val="TM2"/>
+            <w:tabs>
+              <w:tab w:val="left" w:pos="630"/>
+              <w:tab w:val="right" w:leader="dot" w:pos="9062"/>
+            </w:tabs>
+            <w:rPr>
+              <w:rFonts w:cstheme="minorBidi"/>
+              <w:smallCaps w:val="0"/>
+              <w:noProof/>
+              <w:sz w:val="22"/>
+              <w:szCs w:val="22"/>
+              <w:lang w:eastAsia="fr-FR"/>
+            </w:rPr>
+          </w:pPr>
+          <w:hyperlink w:anchor="_Toc29225038" w:history="1">
+            <w:r>
+              <w:rPr>
+                <w:rStyle w:val="Lienhypertexte"/>
+                <w:noProof/>
+              </w:rPr>
+              <w:t>b.</w:t>
+            </w:r>
+            <w:r>
+              <w:rPr>
+                <w:rFonts w:cstheme="minorBidi"/>
+                <w:smallCaps w:val="0"/>
+                <w:noProof/>
+                <w:sz w:val="22"/>
+                <w:szCs w:val="22"/>
+                <w:lang w:eastAsia="fr-FR"/>
+              </w:rPr>
+              <w:tab/>
+            </w:r>
+            <w:r>
+              <w:rPr>
+                <w:rStyle w:val="Lienhypertexte"/>
+                <w:noProof/>
+              </w:rPr>
+              <w:t>Environnement de travail</w:t>
+            </w:r>
+            <w:r>
+              <w:rPr>
+                <w:noProof/>
+                <w:webHidden/>
+              </w:rPr>
+              <w:tab/>
+            </w:r>
+            <w:r>
+              <w:rPr>
+                <w:noProof/>
+                <w:webHidden/>
+              </w:rPr>
+              <w:fldChar w:fldCharType="begin"/>
+            </w:r>
+            <w:r>
+              <w:rPr>
+                <w:noProof/>
+                <w:webHidden/>
+              </w:rPr>
+              <w:instrText xml:space="preserve"> PAGEREF _Toc29225038 \h </w:instrText>
+            </w:r>
+            <w:r>
+              <w:rPr>
+                <w:noProof/>
+                <w:webHidden/>
+              </w:rPr>
+            </w:r>
+            <w:r>
+              <w:rPr>
+                <w:noProof/>
+                <w:webHidden/>
+              </w:rPr>
+              <w:fldChar w:fldCharType="separate"/>
+            </w:r>
+            <w:r>
+              <w:rPr>
+                <w:noProof/>
+                <w:webHidden/>
+              </w:rPr>
+              <w:t>3</w:t>
+            </w:r>
+            <w:r>
+              <w:rPr>
+                <w:noProof/>
+                <w:webHidden/>
+              </w:rPr>
+              <w:fldChar w:fldCharType="end"/>
+            </w:r>
+          </w:hyperlink>
+        </w:p>
+        <w:p>
+          <w:pPr>
+            <w:pStyle w:val="TM2"/>
+            <w:tabs>
+              <w:tab w:val="left" w:pos="630"/>
+              <w:tab w:val="right" w:leader="dot" w:pos="9062"/>
+            </w:tabs>
+            <w:rPr>
+              <w:rFonts w:cstheme="minorBidi"/>
+              <w:smallCaps w:val="0"/>
+              <w:noProof/>
+              <w:sz w:val="22"/>
+              <w:szCs w:val="22"/>
+              <w:lang w:eastAsia="fr-FR"/>
+            </w:rPr>
+          </w:pPr>
+          <w:hyperlink w:anchor="_Toc29225039" w:history="1">
+            <w:r>
+              <w:rPr>
+                <w:rStyle w:val="Lienhypertexte"/>
+                <w:noProof/>
+              </w:rPr>
+              <w:t>c.</w:t>
+            </w:r>
+            <w:r>
+              <w:rPr>
+                <w:rFonts w:cstheme="minorBidi"/>
+                <w:smallCaps w:val="0"/>
+                <w:noProof/>
+                <w:sz w:val="22"/>
+                <w:szCs w:val="22"/>
+                <w:lang w:eastAsia="fr-FR"/>
+              </w:rPr>
+              <w:tab/>
+            </w:r>
+            <w:r>
+              <w:rPr>
+                <w:rStyle w:val="Lienhypertexte"/>
+                <w:noProof/>
+              </w:rPr>
+              <w:t>Gestion du projet</w:t>
+            </w:r>
+            <w:r>
+              <w:rPr>
+                <w:noProof/>
+                <w:webHidden/>
+              </w:rPr>
+              <w:tab/>
+            </w:r>
+            <w:r>
+              <w:rPr>
+                <w:noProof/>
+                <w:webHidden/>
+              </w:rPr>
+              <w:fldChar w:fldCharType="begin"/>
+            </w:r>
+            <w:r>
+              <w:rPr>
+                <w:noProof/>
+                <w:webHidden/>
+              </w:rPr>
+              <w:instrText xml:space="preserve"> PAGEREF _Toc29225039 \h </w:instrText>
+            </w:r>
+            <w:r>
+              <w:rPr>
+                <w:noProof/>
+                <w:webHidden/>
+              </w:rPr>
+            </w:r>
+            <w:r>
+              <w:rPr>
+                <w:noProof/>
+                <w:webHidden/>
+              </w:rPr>
+              <w:fldChar w:fldCharType="separate"/>
+            </w:r>
+            <w:r>
+              <w:rPr>
+                <w:noProof/>
+                <w:webHidden/>
+              </w:rPr>
+              <w:t>3</w:t>
+            </w:r>
+            <w:r>
+              <w:rPr>
+                <w:noProof/>
+                <w:webHidden/>
+              </w:rPr>
+              <w:fldChar w:fldCharType="end"/>
+            </w:r>
+          </w:hyperlink>
+        </w:p>
+        <w:p>
+          <w:pPr>
+            <w:pStyle w:val="TM1"/>
+            <w:tabs>
+              <w:tab w:val="left" w:pos="420"/>
+              <w:tab w:val="right" w:leader="dot" w:pos="9062"/>
+            </w:tabs>
+            <w:rPr>
+              <w:rFonts w:cstheme="minorBidi"/>
+              <w:b w:val="0"/>
+              <w:bCs w:val="0"/>
+              <w:caps w:val="0"/>
+              <w:noProof/>
+              <w:sz w:val="22"/>
+              <w:szCs w:val="22"/>
+              <w:lang w:eastAsia="fr-FR"/>
+            </w:rPr>
+          </w:pPr>
+          <w:hyperlink w:anchor="_Toc29225040" w:history="1">
+            <w:r>
+              <w:rPr>
+                <w:rStyle w:val="Lienhypertexte"/>
+                <w:noProof/>
+              </w:rPr>
+              <w:t>2.</w:t>
+            </w:r>
+            <w:r>
+              <w:rPr>
+                <w:rFonts w:cstheme="minorBidi"/>
+                <w:b w:val="0"/>
+                <w:bCs w:val="0"/>
+                <w:caps w:val="0"/>
+                <w:noProof/>
+                <w:sz w:val="22"/>
+                <w:szCs w:val="22"/>
+                <w:lang w:eastAsia="fr-FR"/>
+              </w:rPr>
+              <w:tab/>
+            </w:r>
+            <w:r>
+              <w:rPr>
+                <w:rStyle w:val="Lienhypertexte"/>
+                <w:noProof/>
+              </w:rPr>
+              <w:t>Analyse des Besoins</w:t>
+            </w:r>
+            <w:r>
+              <w:rPr>
+                <w:noProof/>
+                <w:webHidden/>
+              </w:rPr>
+              <w:tab/>
+            </w:r>
+            <w:r>
+              <w:rPr>
+                <w:noProof/>
+                <w:webHidden/>
+              </w:rPr>
+              <w:fldChar w:fldCharType="begin"/>
+            </w:r>
+            <w:r>
+              <w:rPr>
+                <w:noProof/>
+                <w:webHidden/>
+              </w:rPr>
+              <w:instrText xml:space="preserve"> PAGEREF _Toc29225040 \h </w:instrText>
+            </w:r>
+            <w:r>
+              <w:rPr>
+                <w:noProof/>
+                <w:webHidden/>
+              </w:rPr>
+            </w:r>
+            <w:r>
+              <w:rPr>
+                <w:noProof/>
+                <w:webHidden/>
+              </w:rPr>
+              <w:fldChar w:fldCharType="separate"/>
+            </w:r>
+            <w:r>
+              <w:rPr>
+                <w:noProof/>
+                <w:webHidden/>
+              </w:rPr>
+              <w:t>4</w:t>
+            </w:r>
+            <w:r>
+              <w:rPr>
+                <w:noProof/>
+                <w:webHidden/>
+              </w:rPr>
+              <w:fldChar w:fldCharType="end"/>
+            </w:r>
+          </w:hyperlink>
+        </w:p>
+        <w:p>
+          <w:pPr>
+            <w:pStyle w:val="TM2"/>
+            <w:tabs>
+              <w:tab w:val="left" w:pos="630"/>
+              <w:tab w:val="right" w:leader="dot" w:pos="9062"/>
+            </w:tabs>
+            <w:rPr>
+              <w:rFonts w:cstheme="minorBidi"/>
+              <w:smallCaps w:val="0"/>
+              <w:noProof/>
+              <w:sz w:val="22"/>
+              <w:szCs w:val="22"/>
+              <w:lang w:eastAsia="fr-FR"/>
+            </w:rPr>
+          </w:pPr>
+          <w:hyperlink w:anchor="_Toc29225041" w:history="1">
+            <w:r>
+              <w:rPr>
+                <w:rStyle w:val="Lienhypertexte"/>
+                <w:noProof/>
+              </w:rPr>
+              <w:t>a.</w:t>
+            </w:r>
+            <w:r>
+              <w:rPr>
+                <w:rFonts w:cstheme="minorBidi"/>
+                <w:smallCaps w:val="0"/>
+                <w:noProof/>
+                <w:sz w:val="22"/>
+                <w:szCs w:val="22"/>
+                <w:lang w:eastAsia="fr-FR"/>
+              </w:rPr>
+              <w:tab/>
+            </w:r>
+            <w:r>
+              <w:rPr>
+                <w:rStyle w:val="Lienhypertexte"/>
+                <w:noProof/>
+              </w:rPr>
+              <w:t>Spécifications du logiciel</w:t>
+            </w:r>
+            <w:r>
+              <w:rPr>
+                <w:noProof/>
+                <w:webHidden/>
+              </w:rPr>
+              <w:tab/>
+            </w:r>
+            <w:r>
+              <w:rPr>
+                <w:noProof/>
+                <w:webHidden/>
+              </w:rPr>
+              <w:fldChar w:fldCharType="begin"/>
+            </w:r>
+            <w:r>
+              <w:rPr>
+                <w:noProof/>
+                <w:webHidden/>
+              </w:rPr>
+              <w:instrText xml:space="preserve"> PAGEREF _Toc29225041 \h </w:instrText>
+            </w:r>
+            <w:r>
+              <w:rPr>
+                <w:noProof/>
+                <w:webHidden/>
+              </w:rPr>
+            </w:r>
+            <w:r>
+              <w:rPr>
+                <w:noProof/>
+                <w:webHidden/>
+              </w:rPr>
+              <w:fldChar w:fldCharType="separate"/>
+            </w:r>
+            <w:r>
+              <w:rPr>
+                <w:noProof/>
+                <w:webHidden/>
+              </w:rPr>
+              <w:t>4</w:t>
             </w:r>
             <w:r>
               <w:rPr>
@@ -143,6 +964,8 @@
       </w:sdtContent>
     </w:sdt>
     <w:p>
+      <w:bookmarkStart w:id="0" w:name="_GoBack"/>
+      <w:bookmarkEnd w:id="0"/>
       <w:r>
         <w:br w:type="page"/>
       </w:r>
@@ -155,262 +978,623 @@
           <w:numId w:val="2"/>
         </w:numPr>
       </w:pPr>
-      <w:bookmarkStart w:id="0" w:name="_Toc28965340"/>
-      <w:bookmarkStart w:id="1" w:name="_GoBack"/>
-      <w:bookmarkEnd w:id="1"/>
+      <w:bookmarkStart w:id="1" w:name="_Toc29224940"/>
+      <w:bookmarkStart w:id="2" w:name="_Toc29225036"/>
       <w:r>
         <w:lastRenderedPageBreak/>
         <w:t>Introduction</w:t>
       </w:r>
-      <w:bookmarkEnd w:id="0"/>
-    </w:p>
-    <w:p>
-      <w:pPr>
-        <w:pStyle w:val="Paragraphedeliste"/>
+      <w:bookmarkEnd w:id="1"/>
+      <w:bookmarkEnd w:id="2"/>
+    </w:p>
+    <w:p>
+      <w:pPr>
+        <w:pStyle w:val="Titre2"/>
         <w:numPr>
           <w:ilvl w:val="1"/>
           <w:numId w:val="2"/>
         </w:numPr>
+        <w:rPr>
+          <w:u w:val="single"/>
+        </w:rPr>
+      </w:pPr>
+      <w:bookmarkStart w:id="3" w:name="_Toc29225037"/>
+      <w:r>
+        <w:rPr>
+          <w:u w:val="single"/>
+        </w:rPr>
+        <w:t>Objectifs du projet</w:t>
+      </w:r>
+      <w:bookmarkEnd w:id="3"/>
+    </w:p>
+    <w:p>
+      <w:pPr>
+        <w:pStyle w:val="Paragraphedeliste"/>
+        <w:ind w:left="1440"/>
+      </w:pPr>
+    </w:p>
+    <w:p>
+      <w:pPr>
+        <w:ind w:left="708" w:firstLine="372"/>
+      </w:pPr>
+      <w:r>
+        <w:t>Le but de ce projet est de mettre en place un logiciel qui génère un fond de planning sur Excel,</w:t>
+      </w:r>
+      <w:r>
+        <w:t xml:space="preserve"> </w:t>
+      </w:r>
+      <w:r>
+        <w:t xml:space="preserve">utilisable par les professeurs, et qui répertorie les cours de tous les élèves du département informatique de l’école de Polytech Tours. </w:t>
+      </w:r>
+      <w:r>
+        <w:tab/>
+      </w:r>
+    </w:p>
+    <w:p>
+      <w:pPr>
+        <w:ind w:left="708" w:firstLine="360"/>
+      </w:pPr>
+      <w:r>
+        <w:t>Nous ne sommes pas ceux qui avons entamé ce projet. Il a débuté il y a 3 ans. Nous avons donc dû récupérer le projet en l’état et le continuer afin de l’améliorer. Les objectifs étaient donc moins nombreux sans pour autant être moins important. Les objectifs étaient donc :</w:t>
+      </w:r>
+    </w:p>
+    <w:p>
+      <w:pPr>
+        <w:pStyle w:val="Paragraphedeliste"/>
+        <w:numPr>
+          <w:ilvl w:val="0"/>
+          <w:numId w:val="3"/>
+        </w:numPr>
+      </w:pPr>
+      <w:r>
+        <w:t>Une meilleure gestion du groupe Mundus. En effet, il y avait certains bugs liés à la gestion des Mundus.</w:t>
+      </w:r>
+    </w:p>
+    <w:p>
+      <w:pPr>
+        <w:pStyle w:val="Paragraphedeliste"/>
+        <w:numPr>
+          <w:ilvl w:val="0"/>
+          <w:numId w:val="3"/>
+        </w:numPr>
+      </w:pPr>
+      <w:r>
+        <w:t>L’implémentation de la spécialité IA en 4A et 5A ; qui sous entends donc la gestion de nouveau cours et de nouveau créneaux.</w:t>
+      </w:r>
+    </w:p>
+    <w:p>
+      <w:pPr>
+        <w:pStyle w:val="Paragraphedeliste"/>
+        <w:numPr>
+          <w:ilvl w:val="0"/>
+          <w:numId w:val="3"/>
+        </w:numPr>
+      </w:pPr>
+      <w:r>
+        <w:t>Des problèmes de mis en page et d’amélioration du visuel et de la maniabilité du fichier Excel.</w:t>
+      </w:r>
+    </w:p>
+    <w:p>
+      <w:pPr>
+        <w:pStyle w:val="Paragraphedeliste"/>
+        <w:ind w:left="1440"/>
         <w:rPr>
           <w:sz w:val="28"/>
           <w:szCs w:val="28"/>
           <w:u w:val="single"/>
         </w:rPr>
       </w:pPr>
-      <w:r>
+    </w:p>
+    <w:p>
+      <w:pPr>
+        <w:pStyle w:val="Titre2"/>
+        <w:numPr>
+          <w:ilvl w:val="1"/>
+          <w:numId w:val="2"/>
+        </w:numPr>
+        <w:rPr>
+          <w:u w:val="single"/>
+        </w:rPr>
+      </w:pPr>
+      <w:bookmarkStart w:id="4" w:name="_Toc29225038"/>
+      <w:r>
+        <w:rPr>
+          <w:u w:val="single"/>
+        </w:rPr>
+        <w:t>Environnement de travail</w:t>
+      </w:r>
+      <w:bookmarkEnd w:id="4"/>
+    </w:p>
+    <w:p>
+      <w:pPr>
+        <w:pStyle w:val="Paragraphedeliste"/>
+      </w:pPr>
+    </w:p>
+    <w:p>
+      <w:pPr>
+        <w:pStyle w:val="Paragraphedeliste"/>
+        <w:ind w:firstLine="360"/>
+      </w:pPr>
+      <w:r>
+        <w:t>Le langage de programmation était imposé dû à la reprise d’un projet existant. Le projet était</w:t>
+      </w:r>
+      <w:r>
+        <w:t xml:space="preserve"> </w:t>
+      </w:r>
+      <w:r>
+        <w:t xml:space="preserve">de base en Java 8 mais on l’a mis à jour en Java 13. Nous avons aussi repris le gestionnaire de dépendances Maven. </w:t>
+      </w:r>
+    </w:p>
+    <w:p>
+      <w:pPr>
+        <w:pStyle w:val="Paragraphedeliste"/>
+        <w:ind w:left="1440"/>
         <w:rPr>
           <w:sz w:val="28"/>
           <w:szCs w:val="28"/>
           <w:u w:val="single"/>
         </w:rPr>
-        <w:t>Objectifs du projet</w:t>
-      </w:r>
-    </w:p>
-    <w:p>
-      <w:pPr>
-        <w:pStyle w:val="Paragraphedeliste"/>
-        <w:ind w:left="1440"/>
-      </w:pPr>
-    </w:p>
-    <w:p>
-      <w:pPr>
-        <w:ind w:firstLine="708"/>
-      </w:pPr>
-      <w:r>
-        <w:t>Le but de ce projet est de mettre en place un logiciel qui génère un fond de planning sur Excel,</w:t>
-      </w:r>
-      <w:r>
-        <w:t xml:space="preserve"> </w:t>
-      </w:r>
-      <w:r>
-        <w:t xml:space="preserve">utilisable par les professeurs, et qui répertorie les cours de tous les élèves du département informatique de l’école de Polytech Tours. </w:t>
-      </w:r>
-      <w:r>
-        <w:tab/>
-      </w:r>
-    </w:p>
-    <w:p>
-      <w:r>
-        <w:tab/>
-        <w:t>Nous ne sommes pas ceux qui avons entamé ce projet. Il a débuté il y a 3 ans. Nous avons donc dû récupérer le projet en l’état et le continuer afin de l’améliorer. Les objectifs étaient donc moins nombreux sans pour autant être moins important. Les objectifs étaient donc :</w:t>
-      </w:r>
-    </w:p>
-    <w:p>
-      <w:pPr>
-        <w:pStyle w:val="Paragraphedeliste"/>
-        <w:numPr>
-          <w:ilvl w:val="0"/>
-          <w:numId w:val="3"/>
-        </w:numPr>
-      </w:pPr>
-      <w:r>
-        <w:t xml:space="preserve">Une meilleure gestion du groupe </w:t>
-      </w:r>
-      <w:proofErr w:type="spellStart"/>
-      <w:r>
-        <w:t>Mundus</w:t>
-      </w:r>
-      <w:proofErr w:type="spellEnd"/>
-      <w:r>
-        <w:t xml:space="preserve">. En effet, il y avait certains bugs liés à la gestion des </w:t>
-      </w:r>
-      <w:proofErr w:type="spellStart"/>
-      <w:r>
-        <w:t>Mundus</w:t>
-      </w:r>
-      <w:proofErr w:type="spellEnd"/>
-      <w:r>
-        <w:t>.</w:t>
-      </w:r>
-    </w:p>
-    <w:p>
-      <w:pPr>
-        <w:pStyle w:val="Paragraphedeliste"/>
-        <w:numPr>
-          <w:ilvl w:val="0"/>
-          <w:numId w:val="3"/>
-        </w:numPr>
-      </w:pPr>
-      <w:r>
-        <w:t>L’implémentation de la spécialité IA en 4A et 5A ; qui sous entends donc la gestion de nouveau cours et de nouveau créneaux.</w:t>
-      </w:r>
-    </w:p>
-    <w:p>
-      <w:pPr>
-        <w:pStyle w:val="Paragraphedeliste"/>
-        <w:numPr>
-          <w:ilvl w:val="0"/>
-          <w:numId w:val="3"/>
-        </w:numPr>
-      </w:pPr>
-      <w:r>
-        <w:t>Des problèmes de mis en page et d’amélioration du visuel et de la maniabilité du fichier Excel.</w:t>
-      </w:r>
-    </w:p>
-    <w:p>
-      <w:pPr>
-        <w:pStyle w:val="Paragraphedeliste"/>
-        <w:ind w:left="1440"/>
-        <w:rPr>
-          <w:sz w:val="28"/>
-          <w:szCs w:val="28"/>
-          <w:u w:val="single"/>
-        </w:rPr>
-      </w:pPr>
-    </w:p>
-    <w:p>
-      <w:pPr>
-        <w:pStyle w:val="Paragraphedeliste"/>
+      </w:pPr>
+    </w:p>
+    <w:p>
+      <w:pPr>
+        <w:pStyle w:val="Titre2"/>
         <w:numPr>
           <w:ilvl w:val="1"/>
           <w:numId w:val="2"/>
         </w:numPr>
         <w:rPr>
-          <w:sz w:val="28"/>
-          <w:szCs w:val="28"/>
           <w:u w:val="single"/>
         </w:rPr>
       </w:pPr>
-      <w:r>
-        <w:rPr>
-          <w:sz w:val="28"/>
-          <w:szCs w:val="28"/>
+      <w:bookmarkStart w:id="5" w:name="_Toc29225039"/>
+      <w:r>
+        <w:rPr>
           <w:u w:val="single"/>
         </w:rPr>
-        <w:t>Environnement de travail</w:t>
-      </w:r>
-    </w:p>
-    <w:p>
-      <w:pPr>
-        <w:pStyle w:val="Paragraphedeliste"/>
-      </w:pPr>
-    </w:p>
-    <w:p>
-      <w:pPr>
-        <w:pStyle w:val="Paragraphedeliste"/>
-        <w:ind w:firstLine="360"/>
-      </w:pPr>
-      <w:r>
-        <w:t>Le langage de programmation était imposé dû à la reprise d’un projet existant. Le projet était</w:t>
+        <w:t>Gestion du projet</w:t>
+      </w:r>
+      <w:bookmarkEnd w:id="5"/>
+    </w:p>
+    <w:p>
+      <w:pPr>
+        <w:ind w:left="708" w:firstLine="372"/>
+      </w:pPr>
+      <w:r>
+        <w:t xml:space="preserve">Tout au long de notre projet, nous avons travaillé en parallèle grâce à l’outil de versionning et de travail en équipe </w:t>
+      </w:r>
+      <w:r>
+        <w:rPr>
+          <w:b/>
+        </w:rPr>
+        <w:t>Git</w:t>
+      </w:r>
+      <w:r>
+        <w:t>. Cela nous a permis d’avoir chacun la même version du projet à tout moment.</w:t>
+      </w:r>
+    </w:p>
+    <w:p>
+      <w:pPr>
+        <w:ind w:left="708" w:firstLine="372"/>
+      </w:pPr>
+      <w:r>
+        <w:t xml:space="preserve">Pour ce qui est de l’avancement du projet, notre encadrant </w:t>
+      </w:r>
+      <w:proofErr w:type="gramStart"/>
+      <w:r>
+        <w:t>M.Lenté</w:t>
+      </w:r>
+      <w:proofErr w:type="gramEnd"/>
+      <w:r>
+        <w:t xml:space="preserve"> nous avait demandé de lui faire des rapports hebdomadaire sur nos taches effectuées durant la semaine passée. Même si certains rapports ont été omis, c’est par ce procédé que nous avons suivi l’avancement de notre projet. Nos réunions avec </w:t>
+      </w:r>
+      <w:proofErr w:type="gramStart"/>
+      <w:r>
+        <w:t>M.Lenté</w:t>
+      </w:r>
+      <w:proofErr w:type="gramEnd"/>
+      <w:r>
+        <w:t xml:space="preserve"> représentai</w:t>
+      </w:r>
+      <w:r>
+        <w:t>en</w:t>
+      </w:r>
+      <w:r>
+        <w:t>t des checkpoints</w:t>
+      </w:r>
+      <w:r>
+        <w:t>.</w:t>
+      </w:r>
+    </w:p>
+    <w:p>
+      <w:pPr>
+        <w:ind w:left="372" w:firstLine="708"/>
+        <w:sectPr>
+          <w:headerReference w:type="default" r:id="rId9"/>
+          <w:footerReference w:type="default" r:id="rId10"/>
+          <w:pgSz w:w="11906" w:h="16838"/>
+          <w:pgMar w:top="1417" w:right="1417" w:bottom="1417" w:left="1417" w:header="708" w:footer="708" w:gutter="0"/>
+          <w:cols w:space="708"/>
+          <w:docGrid w:linePitch="360"/>
+        </w:sectPr>
+      </w:pPr>
+    </w:p>
+    <w:p>
+      <w:pPr>
+        <w:pStyle w:val="Titre1"/>
+        <w:numPr>
+          <w:ilvl w:val="0"/>
+          <w:numId w:val="2"/>
+        </w:numPr>
+      </w:pPr>
+      <w:bookmarkStart w:id="6" w:name="_Toc29224941"/>
+      <w:bookmarkStart w:id="7" w:name="_Toc29225040"/>
+      <w:r>
+        <w:lastRenderedPageBreak/>
+        <w:t>Analyse des Besoins</w:t>
+      </w:r>
+      <w:bookmarkEnd w:id="6"/>
+      <w:bookmarkEnd w:id="7"/>
+    </w:p>
+    <w:p/>
+    <w:p>
+      <w:pPr>
+        <w:ind w:left="708" w:firstLine="348"/>
+      </w:pPr>
+      <w:r>
+        <w:t xml:space="preserve">Le logiciel qui nous a été fourni permet d’analyser des fichiers afin de générer un ou </w:t>
+      </w:r>
+      <w:r>
+        <w:t>plusieurs fonds</w:t>
+      </w:r>
+      <w:r>
+        <w:t xml:space="preserve"> de planning. Les besoins ajoutés au projet existant sont principalement </w:t>
+      </w:r>
+      <w:r>
+        <w:t>l’implémentation de la nouvelle spécialité IA, une meilleure gestion des groupes Mundus, et l’amélioration du rendu du logiciel.</w:t>
+      </w:r>
+    </w:p>
+    <w:p>
+      <w:pPr>
+        <w:ind w:left="708" w:firstLine="348"/>
+      </w:pPr>
+      <w:r>
+        <w:t>Nous devons donc dans un premier temps mieux gérer le cas Mundus, c’est-à-dire</w:t>
       </w:r>
       <w:r>
         <w:t xml:space="preserve"> </w:t>
       </w:r>
       <w:r>
-        <w:t xml:space="preserve">de base en Java 8 mais on l’a mis à jour en Java 13. Nous avons aussi repris le gestionnaire de dépendances Maven. </w:t>
-      </w:r>
-    </w:p>
-    <w:p>
-      <w:pPr>
-        <w:pStyle w:val="Paragraphedeliste"/>
-        <w:ind w:left="1440"/>
-        <w:rPr>
-          <w:sz w:val="28"/>
-          <w:szCs w:val="28"/>
+        <w:t xml:space="preserve">qu’il faut régler un problème qui empêchait l’écriture du planning DI3 s’il n’y avait pas de groupe Mundus. </w:t>
+      </w:r>
+    </w:p>
+    <w:p>
+      <w:pPr>
+        <w:ind w:left="708" w:firstLine="348"/>
+      </w:pPr>
+      <w:r>
+        <w:t xml:space="preserve">Dans un deuxième temps, on doit implémenter la spécialité IA </w:t>
+      </w:r>
+      <w:r>
+        <w:t xml:space="preserve">dans le planning, c’est-à-dire ajouter les nouveaux cours et adapter les méthodes existantes à cette intégration. </w:t>
+      </w:r>
+    </w:p>
+    <w:p>
+      <w:pPr>
+        <w:ind w:left="708" w:firstLine="348"/>
+      </w:pPr>
+      <w:r>
+        <w:t>Dans un troisième temps, nous devons améliorer le rendu visible et fonctionnel du logiciel, c’est-à-dire améliorer la navigation et la visibilité des informations dans le fichier Excel.</w:t>
+      </w:r>
+    </w:p>
+    <w:p>
+      <w:pPr>
+        <w:pStyle w:val="Titre2"/>
+        <w:numPr>
+          <w:ilvl w:val="1"/>
+          <w:numId w:val="3"/>
+        </w:numPr>
+        <w:ind w:left="1418"/>
+        <w:rPr>
           <w:u w:val="single"/>
         </w:rPr>
       </w:pPr>
-    </w:p>
-    <w:p>
-      <w:pPr>
-        <w:pStyle w:val="Paragraphedeliste"/>
-        <w:numPr>
-          <w:ilvl w:val="1"/>
-          <w:numId w:val="2"/>
-        </w:numPr>
-        <w:rPr>
-          <w:sz w:val="28"/>
-          <w:szCs w:val="28"/>
+      <w:bookmarkStart w:id="8" w:name="_Toc29225041"/>
+      <w:r>
+        <w:rPr>
           <w:u w:val="single"/>
         </w:rPr>
-      </w:pPr>
-      <w:r>
-        <w:rPr>
-          <w:sz w:val="28"/>
-          <w:szCs w:val="28"/>
+        <w:t>Spécification</w:t>
+      </w:r>
+      <w:r>
+        <w:rPr>
           <w:u w:val="single"/>
         </w:rPr>
-        <w:t>Gestion du projet</w:t>
-      </w:r>
-    </w:p>
-    <w:p>
-      <w:pPr>
-        <w:ind w:left="372" w:firstLine="708"/>
-      </w:pPr>
-      <w:r>
-        <w:t xml:space="preserve">Tout au long de notre projet, nous avons travaillé en parallèle grâce à l’outil de </w:t>
+        <w:t>s</w:t>
+      </w:r>
+      <w:r>
+        <w:rPr>
+          <w:u w:val="single"/>
+        </w:rPr>
+        <w:t xml:space="preserve"> du logiciel</w:t>
+      </w:r>
+      <w:bookmarkEnd w:id="8"/>
+    </w:p>
+    <w:p>
+      <w:pPr>
+        <w:ind w:left="708" w:firstLine="350"/>
+      </w:pPr>
+      <w:r>
+        <w:t>Le programme étant déjà préexistant</w:t>
+      </w:r>
+      <w:r>
+        <w:t xml:space="preserve"> et comme nous n’avons pas toucher à la structure fonctionnelle </w:t>
+      </w:r>
+      <w:r>
+        <w:t xml:space="preserve">de l’application, même après l’ajout de nos fonctionnalités, les spécifications du logiciel n’ont pas été modifiées. Nous avons donc repris celles qui ont été rédigées pas un binôme ayant précédemment travaillé sur ce projet. Ces spécifications sont donc issues du document : </w:t>
       </w:r>
       <w:proofErr w:type="spellStart"/>
       <w:r>
-        <w:t>versionning</w:t>
+        <w:t>Hanyuan</w:t>
       </w:r>
       <w:proofErr w:type="spellEnd"/>
       <w:r>
-        <w:t xml:space="preserve"> et de travail en équipe Git. Cela nous a permis d’avoir chacun la même version du projet à tout moment.</w:t>
-      </w:r>
-    </w:p>
-    <w:p>
-      <w:pPr>
-        <w:ind w:left="372" w:firstLine="708"/>
-      </w:pPr>
-      <w:r>
-        <w:t xml:space="preserve">Pour ce qui est de l’avancement du projet, notre encadrant </w:t>
+        <w:t xml:space="preserve"> Peng et Stéphane </w:t>
       </w:r>
       <w:proofErr w:type="spellStart"/>
-      <w:proofErr w:type="gramStart"/>
-      <w:r>
-        <w:t>M.Lenté</w:t>
+      <w:r>
+        <w:t>Deluce</w:t>
       </w:r>
       <w:proofErr w:type="spellEnd"/>
-      <w:proofErr w:type="gramEnd"/>
-      <w:r>
-        <w:t xml:space="preserve"> nous avait demandé de lui faire des rapports hebdomadaire sur nos taches effectuées durant la semaine passée. Même si certains rapports ont été omis, c’est par ce procédé que nous avons suivi l’avancement de notre projet. Nos réunions avec </w:t>
-      </w:r>
-      <w:proofErr w:type="spellStart"/>
-      <w:proofErr w:type="gramStart"/>
-      <w:r>
-        <w:t>M.Lenté</w:t>
-      </w:r>
-      <w:proofErr w:type="spellEnd"/>
-      <w:proofErr w:type="gramEnd"/>
-      <w:r>
-        <w:t xml:space="preserve"> représentait des checkpoints.</w:t>
-      </w:r>
-    </w:p>
-    <w:p>
-      <w:pPr>
-        <w:pStyle w:val="Paragraphedeliste"/>
-        <w:ind w:left="1068"/>
-      </w:pPr>
-    </w:p>
-    <w:p>
-      <w:pPr>
+      <w:r>
+        <w:t xml:space="preserve"> </w:t>
+      </w:r>
+      <w:r>
+        <w:rPr>
+          <w:i/>
+        </w:rPr>
+        <w:t>Création de</w:t>
+      </w:r>
+      <w:r>
+        <w:rPr>
+          <w:i/>
+        </w:rPr>
+        <w:t xml:space="preserve"> </w:t>
+      </w:r>
+      <w:r>
+        <w:rPr>
+          <w:i/>
+        </w:rPr>
+        <w:t>fond de planning</w:t>
+      </w:r>
+      <w:r>
+        <w:t>, Projet de programmation et génie logiciel, Ecole Polytechnique de l’Université François Rabelais de Tours, Tours, France, 2017-2018.</w:t>
+      </w:r>
+    </w:p>
+    <w:p>
+      <w:pPr>
+        <w:pStyle w:val="Paragraphedeliste"/>
+        <w:numPr>
+          <w:ilvl w:val="3"/>
+          <w:numId w:val="3"/>
+        </w:numPr>
+        <w:ind w:left="1985"/>
+        <w:rPr>
+          <w:b/>
+        </w:rPr>
+      </w:pPr>
+      <w:r>
+        <w:rPr>
+          <w:b/>
+        </w:rPr>
+        <w:t xml:space="preserve">Lire un fichier Excel </w:t>
+      </w:r>
+    </w:p>
+    <w:p>
+      <w:pPr>
+        <w:pStyle w:val="Paragraphedeliste"/>
+        <w:numPr>
+          <w:ilvl w:val="7"/>
+          <w:numId w:val="3"/>
+        </w:numPr>
+        <w:ind w:left="2127"/>
+      </w:pPr>
+      <w:r>
+        <w:t>Rôle : Primaire</w:t>
+      </w:r>
+    </w:p>
+    <w:p>
+      <w:pPr>
+        <w:pStyle w:val="Paragraphedeliste"/>
+        <w:numPr>
+          <w:ilvl w:val="7"/>
+          <w:numId w:val="3"/>
+        </w:numPr>
+        <w:ind w:left="2127"/>
+      </w:pPr>
+      <w:r>
+        <w:t>Spécification :</w:t>
+      </w:r>
+    </w:p>
+    <w:p>
+      <w:pPr>
+        <w:pStyle w:val="Paragraphedeliste"/>
+        <w:numPr>
+          <w:ilvl w:val="8"/>
+          <w:numId w:val="3"/>
+        </w:numPr>
+        <w:ind w:left="2410"/>
+      </w:pPr>
+      <w:r>
+        <w:t>Entrée : Fichier Excel</w:t>
+      </w:r>
+    </w:p>
+    <w:p>
+      <w:pPr>
+        <w:pStyle w:val="Paragraphedeliste"/>
+        <w:numPr>
+          <w:ilvl w:val="8"/>
+          <w:numId w:val="3"/>
+        </w:numPr>
+        <w:ind w:left="2410"/>
+      </w:pPr>
+      <w:r>
+        <w:t>Sortie : Données lues</w:t>
+      </w:r>
+    </w:p>
+    <w:p>
+      <w:pPr>
+        <w:pStyle w:val="Paragraphedeliste"/>
+        <w:numPr>
+          <w:ilvl w:val="8"/>
+          <w:numId w:val="3"/>
+        </w:numPr>
+        <w:ind w:left="2410"/>
+      </w:pPr>
+      <w:r>
+        <w:t>Précondition</w:t>
+      </w:r>
+      <w:r>
+        <w:t> : Fichier Excel au format valide</w:t>
+      </w:r>
+    </w:p>
+    <w:p>
+      <w:pPr>
+        <w:pStyle w:val="Paragraphedeliste"/>
+        <w:numPr>
+          <w:ilvl w:val="8"/>
+          <w:numId w:val="3"/>
+        </w:numPr>
+        <w:ind w:left="2410"/>
+      </w:pPr>
+      <w:r>
+        <w:t>Postcondition</w:t>
+      </w:r>
+      <w:r>
+        <w:t> :</w:t>
+      </w:r>
+    </w:p>
+    <w:p>
+      <w:pPr>
+        <w:pStyle w:val="Listepuces"/>
         <w:tabs>
-          <w:tab w:val="left" w:pos="7212"/>
+          <w:tab w:val="clear" w:pos="360"/>
+          <w:tab w:val="num" w:pos="2770"/>
         </w:tabs>
-      </w:pPr>
-      <w:r>
-        <w:tab/>
+        <w:ind w:left="2770"/>
+      </w:pPr>
+      <w:r>
+        <w:t xml:space="preserve">Cette fonction a pour but de récupérer les données utiles à la génération d’un fond de planning, contenue dans un fichier Excel. </w:t>
+      </w:r>
+    </w:p>
+    <w:p>
+      <w:pPr>
+        <w:pStyle w:val="Paragraphedeliste"/>
+        <w:numPr>
+          <w:ilvl w:val="3"/>
+          <w:numId w:val="3"/>
+        </w:numPr>
+        <w:ind w:left="1985"/>
+        <w:rPr>
+          <w:b/>
+        </w:rPr>
+      </w:pPr>
+      <w:r>
+        <w:rPr>
+          <w:b/>
+        </w:rPr>
+        <w:t xml:space="preserve">Trier les données récupérées dans les fichiers Excel </w:t>
+      </w:r>
+    </w:p>
+    <w:p>
+      <w:pPr>
+        <w:pStyle w:val="Paragraphedeliste"/>
+        <w:numPr>
+          <w:ilvl w:val="7"/>
+          <w:numId w:val="3"/>
+        </w:numPr>
+        <w:ind w:left="1985" w:right="-142" w:hanging="142"/>
+      </w:pPr>
+      <w:r>
+        <w:t xml:space="preserve">Rôle : Primaire </w:t>
+      </w:r>
+    </w:p>
+    <w:p>
+      <w:pPr>
+        <w:pStyle w:val="Paragraphedeliste"/>
+        <w:numPr>
+          <w:ilvl w:val="7"/>
+          <w:numId w:val="3"/>
+        </w:numPr>
+        <w:ind w:left="1985" w:right="-142" w:hanging="142"/>
+      </w:pPr>
+      <w:r>
+        <w:t>Spécification :</w:t>
+      </w:r>
+    </w:p>
+    <w:p>
+      <w:pPr>
+        <w:pStyle w:val="Paragraphedeliste"/>
+        <w:numPr>
+          <w:ilvl w:val="8"/>
+          <w:numId w:val="3"/>
+        </w:numPr>
+        <w:ind w:left="2410" w:right="-142"/>
+      </w:pPr>
+      <w:r>
+        <w:t>Entrée : Données brutes</w:t>
+      </w:r>
+    </w:p>
+    <w:p>
+      <w:pPr>
+        <w:pStyle w:val="Paragraphedeliste"/>
+        <w:numPr>
+          <w:ilvl w:val="8"/>
+          <w:numId w:val="3"/>
+        </w:numPr>
+        <w:ind w:left="2410" w:right="-142"/>
+      </w:pPr>
+      <w:r>
+        <w:t>Sortie : Données structurées</w:t>
+      </w:r>
+    </w:p>
+    <w:p>
+      <w:pPr>
+        <w:pStyle w:val="Paragraphedeliste"/>
+        <w:numPr>
+          <w:ilvl w:val="8"/>
+          <w:numId w:val="3"/>
+        </w:numPr>
+        <w:ind w:left="2410" w:right="-142"/>
+      </w:pPr>
+      <w:r>
+        <w:t>Précondition : Les données brutes doivent être valides</w:t>
+      </w:r>
+    </w:p>
+    <w:p>
+      <w:pPr>
+        <w:pStyle w:val="Paragraphedeliste"/>
+        <w:numPr>
+          <w:ilvl w:val="8"/>
+          <w:numId w:val="3"/>
+        </w:numPr>
+        <w:ind w:left="2410" w:right="-142"/>
+      </w:pPr>
+      <w:r>
+        <w:t xml:space="preserve">Postcondition : </w:t>
+      </w:r>
+    </w:p>
+    <w:p>
+      <w:pPr>
+        <w:pStyle w:val="Listepuces"/>
+        <w:tabs>
+          <w:tab w:val="clear" w:pos="360"/>
+          <w:tab w:val="num" w:pos="2770"/>
+        </w:tabs>
+        <w:ind w:left="2770"/>
+      </w:pPr>
+      <w:r>
+        <w:t xml:space="preserve">Cette fonction a pour but de structurer les données brutes. </w:t>
       </w:r>
     </w:p>
     <w:p>
@@ -420,14 +1604,385 @@
     </w:p>
     <w:p>
       <w:pPr>
+        <w:pStyle w:val="Listepuces"/>
+        <w:numPr>
+          <w:ilvl w:val="0"/>
+          <w:numId w:val="0"/>
+        </w:numPr>
+        <w:ind w:left="2770"/>
+      </w:pPr>
+    </w:p>
+    <w:p>
+      <w:pPr>
+        <w:pStyle w:val="Paragraphedeliste"/>
+        <w:numPr>
+          <w:ilvl w:val="3"/>
+          <w:numId w:val="3"/>
+        </w:numPr>
+        <w:ind w:left="1985"/>
+        <w:rPr>
+          <w:b/>
+        </w:rPr>
+      </w:pPr>
+      <w:r>
+        <w:rPr>
+          <w:b/>
+        </w:rPr>
+        <w:t>Stocker les données</w:t>
+      </w:r>
+    </w:p>
+    <w:p>
+      <w:pPr>
+        <w:pStyle w:val="Paragraphedeliste"/>
+        <w:numPr>
+          <w:ilvl w:val="7"/>
+          <w:numId w:val="3"/>
+        </w:numPr>
         <w:tabs>
-          <w:tab w:val="left" w:pos="7212"/>
+          <w:tab w:val="left" w:pos="2127"/>
         </w:tabs>
+        <w:ind w:left="1985" w:hanging="141"/>
+      </w:pPr>
+      <w:r>
+        <w:t>Rôle : Primaire</w:t>
+      </w:r>
+    </w:p>
+    <w:p>
+      <w:pPr>
+        <w:pStyle w:val="Paragraphedeliste"/>
+        <w:numPr>
+          <w:ilvl w:val="7"/>
+          <w:numId w:val="3"/>
+        </w:numPr>
+        <w:tabs>
+          <w:tab w:val="left" w:pos="2127"/>
+        </w:tabs>
+        <w:ind w:left="1985" w:hanging="141"/>
+      </w:pPr>
+      <w:r>
+        <w:t>Spécification :</w:t>
+      </w:r>
+    </w:p>
+    <w:p>
+      <w:pPr>
+        <w:pStyle w:val="Paragraphedeliste"/>
+        <w:numPr>
+          <w:ilvl w:val="8"/>
+          <w:numId w:val="3"/>
+        </w:numPr>
+        <w:tabs>
+          <w:tab w:val="left" w:pos="2410"/>
+        </w:tabs>
+        <w:ind w:left="2410"/>
+      </w:pPr>
+      <w:r>
+        <w:t>Entrée</w:t>
+      </w:r>
+      <w:r>
+        <w:t> : Données structurées</w:t>
+      </w:r>
+    </w:p>
+    <w:p>
+      <w:pPr>
+        <w:pStyle w:val="Paragraphedeliste"/>
+        <w:numPr>
+          <w:ilvl w:val="8"/>
+          <w:numId w:val="3"/>
+        </w:numPr>
+        <w:tabs>
+          <w:tab w:val="left" w:pos="2410"/>
+        </w:tabs>
+        <w:ind w:left="2410"/>
+      </w:pPr>
+      <w:r>
+        <w:t>Sortie : Objets construits avec les données</w:t>
+      </w:r>
+    </w:p>
+    <w:p>
+      <w:pPr>
+        <w:pStyle w:val="Paragraphedeliste"/>
+        <w:numPr>
+          <w:ilvl w:val="8"/>
+          <w:numId w:val="3"/>
+        </w:numPr>
+        <w:tabs>
+          <w:tab w:val="left" w:pos="2410"/>
+        </w:tabs>
+        <w:ind w:left="2410"/>
+      </w:pPr>
+      <w:r>
+        <w:t>Précondition : Les données structurées doivent être valides</w:t>
+      </w:r>
+    </w:p>
+    <w:p>
+      <w:pPr>
+        <w:pStyle w:val="Paragraphedeliste"/>
+        <w:numPr>
+          <w:ilvl w:val="8"/>
+          <w:numId w:val="3"/>
+        </w:numPr>
+        <w:tabs>
+          <w:tab w:val="left" w:pos="2410"/>
+        </w:tabs>
+        <w:ind w:left="2410"/>
+      </w:pPr>
+      <w:r>
+        <w:t>Postcondition :</w:t>
+      </w:r>
+    </w:p>
+    <w:p>
+      <w:pPr>
+        <w:pStyle w:val="Listepuces"/>
+        <w:tabs>
+          <w:tab w:val="clear" w:pos="360"/>
+          <w:tab w:val="num" w:pos="2770"/>
+        </w:tabs>
+        <w:ind w:left="2770"/>
+      </w:pPr>
+      <w:r>
+        <w:t>Cette fonction sera utile pour stocker les données structurées dans des objets.</w:t>
+      </w:r>
+    </w:p>
+    <w:p>
+      <w:pPr>
+        <w:pStyle w:val="Paragraphedeliste"/>
+        <w:numPr>
+          <w:ilvl w:val="3"/>
+          <w:numId w:val="3"/>
+        </w:numPr>
+        <w:ind w:left="1985"/>
+        <w:rPr>
+          <w:b/>
+        </w:rPr>
+      </w:pPr>
+      <w:r>
+        <w:rPr>
+          <w:b/>
+        </w:rPr>
+        <w:t>Générer un objet Planning</w:t>
+      </w:r>
+    </w:p>
+    <w:p>
+      <w:pPr>
+        <w:pStyle w:val="Paragraphedeliste"/>
+        <w:numPr>
+          <w:ilvl w:val="7"/>
+          <w:numId w:val="3"/>
+        </w:numPr>
+        <w:ind w:left="2268" w:hanging="283"/>
+      </w:pPr>
+      <w:r>
+        <w:t>Rôle : Primaire</w:t>
+      </w:r>
+    </w:p>
+    <w:p>
+      <w:pPr>
+        <w:pStyle w:val="Paragraphedeliste"/>
+        <w:numPr>
+          <w:ilvl w:val="7"/>
+          <w:numId w:val="3"/>
+        </w:numPr>
+        <w:ind w:left="2268" w:hanging="283"/>
+      </w:pPr>
+      <w:r>
+        <w:t>Spécification :</w:t>
+      </w:r>
+    </w:p>
+    <w:p>
+      <w:pPr>
+        <w:pStyle w:val="Paragraphedeliste"/>
+        <w:numPr>
+          <w:ilvl w:val="8"/>
+          <w:numId w:val="3"/>
+        </w:numPr>
+        <w:ind w:left="2552"/>
+      </w:pPr>
+      <w:r>
+        <w:t>Entrée : Objets construits avec les données</w:t>
+      </w:r>
+    </w:p>
+    <w:p>
+      <w:pPr>
+        <w:pStyle w:val="Paragraphedeliste"/>
+        <w:numPr>
+          <w:ilvl w:val="8"/>
+          <w:numId w:val="3"/>
+        </w:numPr>
+        <w:ind w:left="2552"/>
+      </w:pPr>
+      <w:r>
+        <w:t>Sortie : Objet planning</w:t>
+      </w:r>
+    </w:p>
+    <w:p>
+      <w:pPr>
+        <w:pStyle w:val="Paragraphedeliste"/>
+        <w:numPr>
+          <w:ilvl w:val="8"/>
+          <w:numId w:val="3"/>
+        </w:numPr>
+        <w:ind w:left="2552"/>
+      </w:pPr>
+      <w:r>
+        <w:t>Précondition : Tous les objets doivent être présents</w:t>
+      </w:r>
+    </w:p>
+    <w:p>
+      <w:pPr>
+        <w:pStyle w:val="Paragraphedeliste"/>
+        <w:numPr>
+          <w:ilvl w:val="8"/>
+          <w:numId w:val="3"/>
+        </w:numPr>
+        <w:ind w:left="2552"/>
+      </w:pPr>
+      <w:r>
+        <w:t xml:space="preserve">Postcondition : </w:t>
+      </w:r>
+    </w:p>
+    <w:p>
+      <w:pPr>
+        <w:pStyle w:val="Listepuces"/>
+        <w:tabs>
+          <w:tab w:val="clear" w:pos="360"/>
+          <w:tab w:val="num" w:pos="2912"/>
+        </w:tabs>
+        <w:ind w:left="2912"/>
+      </w:pPr>
+      <w:r>
+        <w:t>Cette fonction permet de créer un objet fond de planning complet.</w:t>
+      </w:r>
+    </w:p>
+    <w:p>
+      <w:pPr>
+        <w:pStyle w:val="Paragraphedeliste"/>
+        <w:numPr>
+          <w:ilvl w:val="3"/>
+          <w:numId w:val="3"/>
+        </w:numPr>
+        <w:ind w:left="1985"/>
+        <w:rPr>
+          <w:b/>
+        </w:rPr>
+      </w:pPr>
+      <w:r>
+        <w:rPr>
+          <w:b/>
+        </w:rPr>
+        <w:t>Créer un fichier Excel contenant le fond de planning</w:t>
+      </w:r>
+    </w:p>
+    <w:p>
+      <w:pPr>
+        <w:pStyle w:val="Paragraphedeliste"/>
+        <w:numPr>
+          <w:ilvl w:val="7"/>
+          <w:numId w:val="3"/>
+        </w:numPr>
+        <w:ind w:left="2268" w:hanging="283"/>
+      </w:pPr>
+      <w:r>
+        <w:t>Rôle : Primaire</w:t>
+      </w:r>
+    </w:p>
+    <w:p>
+      <w:pPr>
+        <w:pStyle w:val="Paragraphedeliste"/>
+        <w:numPr>
+          <w:ilvl w:val="7"/>
+          <w:numId w:val="3"/>
+        </w:numPr>
+        <w:ind w:left="2268" w:hanging="283"/>
+      </w:pPr>
+      <w:r>
+        <w:t>Spécification :</w:t>
+      </w:r>
+    </w:p>
+    <w:p>
+      <w:pPr>
+        <w:pStyle w:val="Paragraphedeliste"/>
+        <w:numPr>
+          <w:ilvl w:val="8"/>
+          <w:numId w:val="3"/>
+        </w:numPr>
+        <w:ind w:left="2552"/>
+      </w:pPr>
+      <w:r>
+        <w:t xml:space="preserve">Entrée : Objets Planning </w:t>
+      </w:r>
+    </w:p>
+    <w:p>
+      <w:pPr>
+        <w:pStyle w:val="Paragraphedeliste"/>
+        <w:numPr>
+          <w:ilvl w:val="8"/>
+          <w:numId w:val="3"/>
+        </w:numPr>
+        <w:ind w:left="2552"/>
+      </w:pPr>
+      <w:r>
+        <w:t xml:space="preserve">Sortie : Fichier Excel </w:t>
+      </w:r>
+    </w:p>
+    <w:p>
+      <w:pPr>
+        <w:pStyle w:val="Paragraphedeliste"/>
+        <w:numPr>
+          <w:ilvl w:val="8"/>
+          <w:numId w:val="3"/>
+        </w:numPr>
+        <w:ind w:left="2552"/>
+      </w:pPr>
+      <w:r>
+        <w:t>Précondition : L’objet planning doit être valide</w:t>
+      </w:r>
+    </w:p>
+    <w:p>
+      <w:pPr>
+        <w:pStyle w:val="Paragraphedeliste"/>
+        <w:numPr>
+          <w:ilvl w:val="8"/>
+          <w:numId w:val="3"/>
+        </w:numPr>
+        <w:ind w:left="2552"/>
+      </w:pPr>
+      <w:r>
+        <w:t xml:space="preserve">Postcondition : </w:t>
+      </w:r>
+    </w:p>
+    <w:p>
+      <w:pPr>
+        <w:pStyle w:val="Listepuces"/>
+        <w:tabs>
+          <w:tab w:val="clear" w:pos="360"/>
+          <w:tab w:val="num" w:pos="2912"/>
+        </w:tabs>
+        <w:ind w:left="2912"/>
+      </w:pPr>
+      <w:r>
+        <w:t xml:space="preserve">Cette fonction a pour but de transformer un objet planning en un fichier Excel contenant les informations de cet objet. </w:t>
+      </w:r>
+    </w:p>
+    <w:p>
+      <w:pPr>
+        <w:pStyle w:val="Paragraphedeliste"/>
+        <w:ind w:left="1985"/>
+        <w:rPr>
+          <w:b/>
+        </w:rPr>
+      </w:pPr>
+    </w:p>
+    <w:p>
+      <w:pPr>
+        <w:pStyle w:val="Listepuces"/>
+        <w:numPr>
+          <w:ilvl w:val="0"/>
+          <w:numId w:val="0"/>
+        </w:numPr>
+        <w:ind w:left="1068" w:hanging="360"/>
       </w:pPr>
     </w:p>
     <w:sectPr>
-      <w:headerReference w:type="default" r:id="rId8"/>
-      <w:footerReference w:type="default" r:id="rId9"/>
       <w:pgSz w:w="11906" w:h="16838"/>
       <w:pgMar w:top="1417" w:right="1417" w:bottom="1417" w:left="1417" w:header="708" w:footer="708" w:gutter="0"/>
       <w:cols w:space="708"/>
@@ -466,7 +2021,7 @@
 <w:ftr xmlns:wpc="http://schemas.microsoft.com/office/word/2010/wordprocessingCanvas" xmlns:cx="http://schemas.microsoft.com/office/drawing/2014/chartex" xmlns:cx1="http://schemas.microsoft.com/office/drawing/2015/9/8/chartex" xmlns:cx2="http://schemas.microsoft.com/office/drawing/2015/10/21/chartex" xmlns:cx3="http://schemas.microsoft.com/office/drawing/2016/5/9/chartex" xmlns:cx4="http://schemas.microsoft.com/office/drawing/2016/5/10/chartex" xmlns:cx5="http://schemas.microsoft.com/office/drawing/2016/5/11/chartex" xmlns:cx6="http://schemas.microsoft.com/office/drawing/2016/5/12/chartex" xmlns:cx7="http://schemas.microsoft.com/office/drawing/2016/5/13/chartex" xmlns:cx8="http://schemas.microsoft.com/office/drawing/2016/5/14/chartex" xmlns:mc="http://schemas.openxmlformats.org/markup-compatibility/2006" xmlns:aink="http://schemas.microsoft.com/office/drawing/2016/ink" xmlns:am3d="http://schemas.microsoft.com/office/drawing/2017/model3d" xmlns:o="urn:schemas-microsoft-com:office:office" xmlns:r="http://schemas.openxmlformats.org/officeDocument/2006/relationships" xmlns:m="http://schemas.openxmlformats.org/officeDocument/2006/math" xmlns:v="urn:schemas-microsoft-com:vml" xmlns:wp14="http://schemas.microsoft.com/office/word/2010/wordprocessingDrawing" xmlns:wp="http://schemas.openxmlformats.org/drawingml/2006/wordprocessingDrawing" xmlns:w10="urn:schemas-microsoft-com:office:word" xmlns:w="http://schemas.openxmlformats.org/wordprocessingml/2006/main" xmlns:w14="http://schemas.microsoft.com/office/word/2010/wordml" xmlns:w15="http://schemas.microsoft.com/office/word/2012/wordml" xmlns:w16cid="http://schemas.microsoft.com/office/word/2016/wordml/cid" xmlns:w16se="http://schemas.microsoft.com/office/word/2015/wordml/symex" xmlns:wpg="http://schemas.microsoft.com/office/word/2010/wordprocessingGroup" xmlns:wpi="http://schemas.microsoft.com/office/word/2010/wordprocessingInk" xmlns:wne="http://schemas.microsoft.com/office/word/2006/wordml" xmlns:wps="http://schemas.microsoft.com/office/word/2010/wordprocessingShape" mc:Ignorable="w14 w15 w16se w16cid wp14">
   <w:sdt>
     <w:sdtPr>
-      <w:id w:val="-950705326"/>
+      <w:id w:val="1408877589"/>
       <w:docPartObj>
         <w:docPartGallery w:val="Page Numbers (Bottom of Page)"/>
         <w:docPartUnique/>
@@ -576,6 +2131,27 @@
 <file path=word/numbering.xml><?xml version="1.0" encoding="utf-8"?>
 <w:numbering xmlns:wpc="http://schemas.microsoft.com/office/word/2010/wordprocessingCanvas" xmlns:cx="http://schemas.microsoft.com/office/drawing/2014/chartex" xmlns:cx1="http://schemas.microsoft.com/office/drawing/2015/9/8/chartex" xmlns:cx2="http://schemas.microsoft.com/office/drawing/2015/10/21/chartex" xmlns:cx3="http://schemas.microsoft.com/office/drawing/2016/5/9/chartex" xmlns:cx4="http://schemas.microsoft.com/office/drawing/2016/5/10/chartex" xmlns:cx5="http://schemas.microsoft.com/office/drawing/2016/5/11/chartex" xmlns:cx6="http://schemas.microsoft.com/office/drawing/2016/5/12/chartex" xmlns:cx7="http://schemas.microsoft.com/office/drawing/2016/5/13/chartex" xmlns:cx8="http://schemas.microsoft.com/office/drawing/2016/5/14/chartex" xmlns:mc="http://schemas.openxmlformats.org/markup-compatibility/2006" xmlns:aink="http://schemas.microsoft.com/office/drawing/2016/ink" xmlns:am3d="http://schemas.microsoft.com/office/drawing/2017/model3d" xmlns:o="urn:schemas-microsoft-com:office:office" xmlns:r="http://schemas.openxmlformats.org/officeDocument/2006/relationships" xmlns:m="http://schemas.openxmlformats.org/officeDocument/2006/math" xmlns:v="urn:schemas-microsoft-com:vml" xmlns:wp14="http://schemas.microsoft.com/office/word/2010/wordprocessingDrawing" xmlns:wp="http://schemas.openxmlformats.org/drawingml/2006/wordprocessingDrawing" xmlns:w10="urn:schemas-microsoft-com:office:word" xmlns:w="http://schemas.openxmlformats.org/wordprocessingml/2006/main" xmlns:w14="http://schemas.microsoft.com/office/word/2010/wordml" xmlns:w15="http://schemas.microsoft.com/office/word/2012/wordml" xmlns:w16cid="http://schemas.microsoft.com/office/word/2016/wordml/cid" xmlns:w16se="http://schemas.microsoft.com/office/word/2015/wordml/symex" xmlns:wpg="http://schemas.microsoft.com/office/word/2010/wordprocessingGroup" xmlns:wpi="http://schemas.microsoft.com/office/word/2010/wordprocessingInk" xmlns:wne="http://schemas.microsoft.com/office/word/2006/wordml" xmlns:wps="http://schemas.microsoft.com/office/word/2010/wordprocessingShape" mc:Ignorable="w14 w15 w16se w16cid wp14">
   <w:abstractNum w:abstractNumId="0" w15:restartNumberingAfterBreak="0">
+    <w:nsid w:val="FFFFFF89"/>
+    <w:multiLevelType w:val="singleLevel"/>
+    <w:tmpl w:val="7ECA7A44"/>
+    <w:lvl w:ilvl="0">
+      <w:start w:val="1"/>
+      <w:numFmt w:val="bullet"/>
+      <w:pStyle w:val="Listepuces"/>
+      <w:lvlText w:val=""/>
+      <w:lvlJc w:val="left"/>
+      <w:pPr>
+        <w:tabs>
+          <w:tab w:val="num" w:pos="360"/>
+        </w:tabs>
+        <w:ind w:left="360" w:hanging="360"/>
+      </w:pPr>
+      <w:rPr>
+        <w:rFonts w:ascii="Symbol" w:hAnsi="Symbol" w:hint="default"/>
+      </w:rPr>
+    </w:lvl>
+  </w:abstractNum>
+  <w:abstractNum w:abstractNumId="1" w15:restartNumberingAfterBreak="0">
     <w:nsid w:val="1D684E5F"/>
     <w:multiLevelType w:val="hybridMultilevel"/>
     <w:tmpl w:val="45508760"/>
@@ -664,17 +2240,17 @@
       </w:pPr>
     </w:lvl>
   </w:abstractNum>
-  <w:abstractNum w:abstractNumId="1" w15:restartNumberingAfterBreak="0">
+  <w:abstractNum w:abstractNumId="2" w15:restartNumberingAfterBreak="0">
     <w:nsid w:val="39326D3A"/>
     <w:multiLevelType w:val="hybridMultilevel"/>
-    <w:tmpl w:val="9D3EBC08"/>
+    <w:tmpl w:val="2892BEAA"/>
     <w:lvl w:ilvl="0" w:tplc="7F462DE6">
       <w:start w:val="1"/>
       <w:numFmt w:val="decimal"/>
       <w:lvlText w:val="%1."/>
       <w:lvlJc w:val="left"/>
       <w:pPr>
-        <w:ind w:left="1068" w:hanging="360"/>
+        <w:ind w:left="1776" w:hanging="360"/>
       </w:pPr>
       <w:rPr>
         <w:rFonts w:hint="default"/>
@@ -686,74 +2262,80 @@
       <w:lvlText w:val="%2."/>
       <w:lvlJc w:val="left"/>
       <w:pPr>
-        <w:ind w:left="1788" w:hanging="360"/>
+        <w:ind w:left="2496" w:hanging="360"/>
       </w:pPr>
     </w:lvl>
-    <w:lvl w:ilvl="2" w:tplc="040C001B" w:tentative="1">
+    <w:lvl w:ilvl="2" w:tplc="040C001B">
       <w:start w:val="1"/>
       <w:numFmt w:val="lowerRoman"/>
       <w:lvlText w:val="%3."/>
       <w:lvlJc w:val="right"/>
       <w:pPr>
-        <w:ind w:left="2508" w:hanging="180"/>
+        <w:ind w:left="3216" w:hanging="180"/>
       </w:pPr>
     </w:lvl>
-    <w:lvl w:ilvl="3" w:tplc="040C000F" w:tentative="1">
+    <w:lvl w:ilvl="3" w:tplc="040C000F">
       <w:start w:val="1"/>
       <w:numFmt w:val="decimal"/>
       <w:lvlText w:val="%4."/>
       <w:lvlJc w:val="left"/>
       <w:pPr>
-        <w:ind w:left="3228" w:hanging="360"/>
+        <w:ind w:left="3936" w:hanging="360"/>
       </w:pPr>
     </w:lvl>
-    <w:lvl w:ilvl="4" w:tplc="040C0019" w:tentative="1">
+    <w:lvl w:ilvl="4" w:tplc="040C0019">
       <w:start w:val="1"/>
       <w:numFmt w:val="lowerLetter"/>
       <w:lvlText w:val="%5."/>
       <w:lvlJc w:val="left"/>
       <w:pPr>
-        <w:ind w:left="3948" w:hanging="360"/>
+        <w:ind w:left="4656" w:hanging="360"/>
       </w:pPr>
     </w:lvl>
-    <w:lvl w:ilvl="5" w:tplc="040C001B" w:tentative="1">
+    <w:lvl w:ilvl="5" w:tplc="040C001B">
       <w:start w:val="1"/>
       <w:numFmt w:val="lowerRoman"/>
       <w:lvlText w:val="%6."/>
       <w:lvlJc w:val="right"/>
       <w:pPr>
-        <w:ind w:left="4668" w:hanging="180"/>
+        <w:ind w:left="5376" w:hanging="180"/>
       </w:pPr>
     </w:lvl>
-    <w:lvl w:ilvl="6" w:tplc="040C000F" w:tentative="1">
+    <w:lvl w:ilvl="6" w:tplc="040C000F">
       <w:start w:val="1"/>
       <w:numFmt w:val="decimal"/>
       <w:lvlText w:val="%7."/>
       <w:lvlJc w:val="left"/>
       <w:pPr>
-        <w:ind w:left="5388" w:hanging="360"/>
+        <w:ind w:left="6096" w:hanging="360"/>
       </w:pPr>
     </w:lvl>
-    <w:lvl w:ilvl="7" w:tplc="040C0019" w:tentative="1">
+    <w:lvl w:ilvl="7" w:tplc="CEA425FE">
       <w:start w:val="1"/>
       <w:numFmt w:val="lowerLetter"/>
-      <w:lvlText w:val="%8."/>
+      <w:lvlText w:val="(%8)"/>
       <w:lvlJc w:val="left"/>
       <w:pPr>
-        <w:ind w:left="6108" w:hanging="360"/>
-      </w:pPr>
+        <w:ind w:left="2487" w:hanging="360"/>
+      </w:pPr>
+      <w:rPr>
+        <w:rFonts w:hint="default"/>
+      </w:rPr>
     </w:lvl>
-    <w:lvl w:ilvl="8" w:tplc="040C001B" w:tentative="1">
+    <w:lvl w:ilvl="8" w:tplc="3CBEBCEE">
       <w:start w:val="1"/>
-      <w:numFmt w:val="lowerRoman"/>
-      <w:lvlText w:val="%9."/>
-      <w:lvlJc w:val="right"/>
-      <w:pPr>
-        <w:ind w:left="6828" w:hanging="180"/>
-      </w:pPr>
+      <w:numFmt w:val="bullet"/>
+      <w:lvlText w:val="-"/>
+      <w:lvlJc w:val="left"/>
+      <w:pPr>
+        <w:ind w:left="7716" w:hanging="360"/>
+      </w:pPr>
+      <w:rPr>
+        <w:rFonts w:ascii="Calibri" w:eastAsiaTheme="minorEastAsia" w:hAnsi="Calibri" w:cs="Calibri" w:hint="default"/>
+      </w:rPr>
     </w:lvl>
   </w:abstractNum>
-  <w:abstractNum w:abstractNumId="2" w15:restartNumberingAfterBreak="0">
+  <w:abstractNum w:abstractNumId="3" w15:restartNumberingAfterBreak="0">
     <w:nsid w:val="754242A8"/>
     <w:multiLevelType w:val="hybridMultilevel"/>
     <w:tmpl w:val="EBDE6A3C"/>
@@ -842,7 +2424,7 @@
       </w:pPr>
     </w:lvl>
   </w:abstractNum>
-  <w:abstractNum w:abstractNumId="3" w15:restartNumberingAfterBreak="0">
+  <w:abstractNum w:abstractNumId="4" w15:restartNumberingAfterBreak="0">
     <w:nsid w:val="7FFC29A7"/>
     <w:multiLevelType w:val="hybridMultilevel"/>
     <w:tmpl w:val="32A44CAE"/>
@@ -932,16 +2514,19 @@
     </w:lvl>
   </w:abstractNum>
   <w:num w:numId="1">
-    <w:abstractNumId w:val="0"/>
+    <w:abstractNumId w:val="1"/>
   </w:num>
   <w:num w:numId="2">
+    <w:abstractNumId w:val="3"/>
+  </w:num>
+  <w:num w:numId="3">
     <w:abstractNumId w:val="2"/>
   </w:num>
-  <w:num w:numId="3">
-    <w:abstractNumId w:val="1"/>
+  <w:num w:numId="4">
+    <w:abstractNumId w:val="4"/>
   </w:num>
-  <w:num w:numId="4">
-    <w:abstractNumId w:val="3"/>
+  <w:num w:numId="5">
+    <w:abstractNumId w:val="0"/>
   </w:num>
 </w:numbering>
 </file>
@@ -1343,7 +2928,7 @@
   <w:style w:type="paragraph" w:default="1" w:styleId="Normal">
     <w:name w:val="Normal"/>
     <w:qFormat/>
-    <w:rsid w:val="00C4481D"/>
+    <w:rsid w:val="004C790A"/>
   </w:style>
   <w:style w:type="paragraph" w:styleId="Titre1">
     <w:name w:val="heading 1"/>
@@ -1352,7 +2937,7 @@
     <w:link w:val="Titre1Car"/>
     <w:uiPriority w:val="9"/>
     <w:qFormat/>
-    <w:rsid w:val="00C4481D"/>
+    <w:rsid w:val="004C790A"/>
     <w:pPr>
       <w:keepNext/>
       <w:keepLines/>
@@ -1375,10 +2960,9 @@
     <w:next w:val="Normal"/>
     <w:link w:val="Titre2Car"/>
     <w:uiPriority w:val="9"/>
-    <w:semiHidden/>
     <w:unhideWhenUsed/>
     <w:qFormat/>
-    <w:rsid w:val="00C4481D"/>
+    <w:rsid w:val="004C790A"/>
     <w:pPr>
       <w:keepNext/>
       <w:keepLines/>
@@ -1401,7 +2985,7 @@
     <w:semiHidden/>
     <w:unhideWhenUsed/>
     <w:qFormat/>
-    <w:rsid w:val="00C4481D"/>
+    <w:rsid w:val="004C790A"/>
     <w:pPr>
       <w:keepNext/>
       <w:keepLines/>
@@ -1424,7 +3008,7 @@
     <w:semiHidden/>
     <w:unhideWhenUsed/>
     <w:qFormat/>
-    <w:rsid w:val="00C4481D"/>
+    <w:rsid w:val="004C790A"/>
     <w:pPr>
       <w:keepNext/>
       <w:keepLines/>
@@ -1446,7 +3030,7 @@
     <w:semiHidden/>
     <w:unhideWhenUsed/>
     <w:qFormat/>
-    <w:rsid w:val="00C4481D"/>
+    <w:rsid w:val="004C790A"/>
     <w:pPr>
       <w:keepNext/>
       <w:keepLines/>
@@ -1470,7 +3054,7 @@
     <w:semiHidden/>
     <w:unhideWhenUsed/>
     <w:qFormat/>
-    <w:rsid w:val="00C4481D"/>
+    <w:rsid w:val="004C790A"/>
     <w:pPr>
       <w:keepNext/>
       <w:keepLines/>
@@ -1491,7 +3075,7 @@
     <w:semiHidden/>
     <w:unhideWhenUsed/>
     <w:qFormat/>
-    <w:rsid w:val="00C4481D"/>
+    <w:rsid w:val="004C790A"/>
     <w:pPr>
       <w:keepNext/>
       <w:keepLines/>
@@ -1514,7 +3098,7 @@
     <w:semiHidden/>
     <w:unhideWhenUsed/>
     <w:qFormat/>
-    <w:rsid w:val="00C4481D"/>
+    <w:rsid w:val="004C790A"/>
     <w:pPr>
       <w:keepNext/>
       <w:keepLines/>
@@ -1536,7 +3120,7 @@
     <w:semiHidden/>
     <w:unhideWhenUsed/>
     <w:qFormat/>
-    <w:rsid w:val="00C4481D"/>
+    <w:rsid w:val="004C790A"/>
     <w:pPr>
       <w:keepNext/>
       <w:keepLines/>
@@ -1627,7 +3211,7 @@
     <w:basedOn w:val="Policepardfaut"/>
     <w:link w:val="Titre1"/>
     <w:uiPriority w:val="9"/>
-    <w:rsid w:val="00C4481D"/>
+    <w:rsid w:val="004C790A"/>
     <w:rPr>
       <w:rFonts w:asciiTheme="majorHAnsi" w:eastAsiaTheme="majorEastAsia" w:hAnsiTheme="majorHAnsi" w:cstheme="majorBidi"/>
       <w:color w:val="2F5496" w:themeColor="accent1" w:themeShade="BF"/>
@@ -1642,7 +3226,7 @@
     <w:uiPriority w:val="39"/>
     <w:unhideWhenUsed/>
     <w:qFormat/>
-    <w:rsid w:val="00C4481D"/>
+    <w:rsid w:val="004C790A"/>
     <w:pPr>
       <w:outlineLvl w:val="9"/>
     </w:pPr>
@@ -1663,8 +3247,7 @@
     <w:basedOn w:val="Policepardfaut"/>
     <w:link w:val="Titre2"/>
     <w:uiPriority w:val="9"/>
-    <w:semiHidden/>
-    <w:rsid w:val="00C4481D"/>
+    <w:rsid w:val="004C790A"/>
     <w:rPr>
       <w:rFonts w:asciiTheme="majorHAnsi" w:eastAsiaTheme="majorEastAsia" w:hAnsiTheme="majorHAnsi" w:cstheme="majorBidi"/>
       <w:color w:val="2F5496" w:themeColor="accent1" w:themeShade="BF"/>
@@ -1678,7 +3261,7 @@
     <w:link w:val="Titre3"/>
     <w:uiPriority w:val="9"/>
     <w:semiHidden/>
-    <w:rsid w:val="00C4481D"/>
+    <w:rsid w:val="004C790A"/>
     <w:rPr>
       <w:rFonts w:asciiTheme="majorHAnsi" w:eastAsiaTheme="majorEastAsia" w:hAnsiTheme="majorHAnsi" w:cstheme="majorBidi"/>
       <w:color w:val="404040" w:themeColor="text1" w:themeTint="BF"/>
@@ -1692,7 +3275,7 @@
     <w:link w:val="Titre4"/>
     <w:uiPriority w:val="9"/>
     <w:semiHidden/>
-    <w:rsid w:val="00C4481D"/>
+    <w:rsid w:val="004C790A"/>
     <w:rPr>
       <w:rFonts w:asciiTheme="majorHAnsi" w:eastAsiaTheme="majorEastAsia" w:hAnsiTheme="majorHAnsi" w:cstheme="majorBidi"/>
       <w:sz w:val="24"/>
@@ -1705,7 +3288,7 @@
     <w:link w:val="Titre5"/>
     <w:uiPriority w:val="9"/>
     <w:semiHidden/>
-    <w:rsid w:val="00C4481D"/>
+    <w:rsid w:val="004C790A"/>
     <w:rPr>
       <w:rFonts w:asciiTheme="majorHAnsi" w:eastAsiaTheme="majorEastAsia" w:hAnsiTheme="majorHAnsi" w:cstheme="majorBidi"/>
       <w:i/>
@@ -1720,7 +3303,7 @@
     <w:link w:val="Titre6"/>
     <w:uiPriority w:val="9"/>
     <w:semiHidden/>
-    <w:rsid w:val="00C4481D"/>
+    <w:rsid w:val="004C790A"/>
     <w:rPr>
       <w:rFonts w:asciiTheme="majorHAnsi" w:eastAsiaTheme="majorEastAsia" w:hAnsiTheme="majorHAnsi" w:cstheme="majorBidi"/>
       <w:color w:val="595959" w:themeColor="text1" w:themeTint="A6"/>
@@ -1732,7 +3315,7 @@
     <w:link w:val="Titre7"/>
     <w:uiPriority w:val="9"/>
     <w:semiHidden/>
-    <w:rsid w:val="00C4481D"/>
+    <w:rsid w:val="004C790A"/>
     <w:rPr>
       <w:rFonts w:asciiTheme="majorHAnsi" w:eastAsiaTheme="majorEastAsia" w:hAnsiTheme="majorHAnsi" w:cstheme="majorBidi"/>
       <w:i/>
@@ -1746,7 +3329,7 @@
     <w:link w:val="Titre8"/>
     <w:uiPriority w:val="9"/>
     <w:semiHidden/>
-    <w:rsid w:val="00C4481D"/>
+    <w:rsid w:val="004C790A"/>
     <w:rPr>
       <w:rFonts w:asciiTheme="majorHAnsi" w:eastAsiaTheme="majorEastAsia" w:hAnsiTheme="majorHAnsi" w:cstheme="majorBidi"/>
       <w:smallCaps/>
@@ -1759,7 +3342,7 @@
     <w:link w:val="Titre9"/>
     <w:uiPriority w:val="9"/>
     <w:semiHidden/>
-    <w:rsid w:val="00C4481D"/>
+    <w:rsid w:val="004C790A"/>
     <w:rPr>
       <w:rFonts w:asciiTheme="majorHAnsi" w:eastAsiaTheme="majorEastAsia" w:hAnsiTheme="majorHAnsi" w:cstheme="majorBidi"/>
       <w:i/>
@@ -1776,7 +3359,7 @@
     <w:semiHidden/>
     <w:unhideWhenUsed/>
     <w:qFormat/>
-    <w:rsid w:val="00C4481D"/>
+    <w:rsid w:val="004C790A"/>
     <w:pPr>
       <w:spacing w:line="240" w:lineRule="auto"/>
     </w:pPr>
@@ -1795,7 +3378,7 @@
     <w:link w:val="TitreCar"/>
     <w:uiPriority w:val="10"/>
     <w:qFormat/>
-    <w:rsid w:val="00C4481D"/>
+    <w:rsid w:val="004C790A"/>
     <w:pPr>
       <w:spacing w:after="0" w:line="240" w:lineRule="auto"/>
       <w:contextualSpacing/>
@@ -1813,7 +3396,7 @@
     <w:basedOn w:val="Policepardfaut"/>
     <w:link w:val="Titre"/>
     <w:uiPriority w:val="10"/>
-    <w:rsid w:val="00C4481D"/>
+    <w:rsid w:val="004C790A"/>
     <w:rPr>
       <w:rFonts w:asciiTheme="majorHAnsi" w:eastAsiaTheme="majorEastAsia" w:hAnsiTheme="majorHAnsi" w:cstheme="majorBidi"/>
       <w:color w:val="2F5496" w:themeColor="accent1" w:themeShade="BF"/>
@@ -1829,7 +3412,7 @@
     <w:link w:val="Sous-titreCar"/>
     <w:uiPriority w:val="11"/>
     <w:qFormat/>
-    <w:rsid w:val="00C4481D"/>
+    <w:rsid w:val="004C790A"/>
     <w:pPr>
       <w:numPr>
         <w:ilvl w:val="1"/>
@@ -1848,7 +3431,7 @@
     <w:basedOn w:val="Policepardfaut"/>
     <w:link w:val="Sous-titre"/>
     <w:uiPriority w:val="11"/>
-    <w:rsid w:val="00C4481D"/>
+    <w:rsid w:val="004C790A"/>
     <w:rPr>
       <w:rFonts w:asciiTheme="majorHAnsi" w:eastAsiaTheme="majorEastAsia" w:hAnsiTheme="majorHAnsi" w:cstheme="majorBidi"/>
       <w:color w:val="404040" w:themeColor="text1" w:themeTint="BF"/>
@@ -1861,7 +3444,7 @@
     <w:basedOn w:val="Policepardfaut"/>
     <w:uiPriority w:val="22"/>
     <w:qFormat/>
-    <w:rsid w:val="00C4481D"/>
+    <w:rsid w:val="004C790A"/>
     <w:rPr>
       <w:b/>
       <w:bCs/>
@@ -1872,7 +3455,7 @@
     <w:basedOn w:val="Policepardfaut"/>
     <w:uiPriority w:val="20"/>
     <w:qFormat/>
-    <w:rsid w:val="00C4481D"/>
+    <w:rsid w:val="004C790A"/>
     <w:rPr>
       <w:i/>
       <w:iCs/>
@@ -1882,7 +3465,7 @@
     <w:name w:val="No Spacing"/>
     <w:uiPriority w:val="1"/>
     <w:qFormat/>
-    <w:rsid w:val="00C4481D"/>
+    <w:rsid w:val="004C790A"/>
     <w:pPr>
       <w:spacing w:after="0" w:line="240" w:lineRule="auto"/>
     </w:pPr>
@@ -1894,7 +3477,7 @@
     <w:link w:val="CitationCar"/>
     <w:uiPriority w:val="29"/>
     <w:qFormat/>
-    <w:rsid w:val="00C4481D"/>
+    <w:rsid w:val="004C790A"/>
     <w:pPr>
       <w:spacing w:before="240" w:after="240" w:line="252" w:lineRule="auto"/>
       <w:ind w:left="864" w:right="864"/>
@@ -1910,7 +3493,7 @@
     <w:basedOn w:val="Policepardfaut"/>
     <w:link w:val="Citation"/>
     <w:uiPriority w:val="29"/>
-    <w:rsid w:val="00C4481D"/>
+    <w:rsid w:val="004C790A"/>
     <w:rPr>
       <w:i/>
       <w:iCs/>
@@ -1923,7 +3506,7 @@
     <w:link w:val="CitationintenseCar"/>
     <w:uiPriority w:val="30"/>
     <w:qFormat/>
-    <w:rsid w:val="00C4481D"/>
+    <w:rsid w:val="004C790A"/>
     <w:pPr>
       <w:spacing w:before="100" w:beforeAutospacing="1" w:after="240"/>
       <w:ind w:left="864" w:right="864"/>
@@ -1941,7 +3524,7 @@
     <w:basedOn w:val="Policepardfaut"/>
     <w:link w:val="Citationintense"/>
     <w:uiPriority w:val="30"/>
-    <w:rsid w:val="00C4481D"/>
+    <w:rsid w:val="004C790A"/>
     <w:rPr>
       <w:rFonts w:asciiTheme="majorHAnsi" w:eastAsiaTheme="majorEastAsia" w:hAnsiTheme="majorHAnsi" w:cstheme="majorBidi"/>
       <w:color w:val="4472C4" w:themeColor="accent1"/>
@@ -1954,7 +3537,7 @@
     <w:basedOn w:val="Policepardfaut"/>
     <w:uiPriority w:val="19"/>
     <w:qFormat/>
-    <w:rsid w:val="00C4481D"/>
+    <w:rsid w:val="004C790A"/>
     <w:rPr>
       <w:i/>
       <w:iCs/>
@@ -1966,7 +3549,7 @@
     <w:basedOn w:val="Policepardfaut"/>
     <w:uiPriority w:val="21"/>
     <w:qFormat/>
-    <w:rsid w:val="00C4481D"/>
+    <w:rsid w:val="004C790A"/>
     <w:rPr>
       <w:b/>
       <w:bCs/>
@@ -1979,7 +3562,7 @@
     <w:basedOn w:val="Policepardfaut"/>
     <w:uiPriority w:val="31"/>
     <w:qFormat/>
-    <w:rsid w:val="00C4481D"/>
+    <w:rsid w:val="004C790A"/>
     <w:rPr>
       <w:smallCaps/>
       <w:color w:val="404040" w:themeColor="text1" w:themeTint="BF"/>
@@ -1990,7 +3573,7 @@
     <w:basedOn w:val="Policepardfaut"/>
     <w:uiPriority w:val="32"/>
     <w:qFormat/>
-    <w:rsid w:val="00C4481D"/>
+    <w:rsid w:val="004C790A"/>
     <w:rPr>
       <w:b/>
       <w:bCs/>
@@ -2003,7 +3586,7 @@
     <w:basedOn w:val="Policepardfaut"/>
     <w:uiPriority w:val="33"/>
     <w:qFormat/>
-    <w:rsid w:val="00C4481D"/>
+    <w:rsid w:val="004C790A"/>
     <w:rPr>
       <w:b/>
       <w:bCs/>
@@ -2019,8 +3602,16 @@
     <w:unhideWhenUsed/>
     <w:rsid w:val="00C4481D"/>
     <w:pPr>
-      <w:spacing w:after="100"/>
+      <w:spacing w:before="120"/>
     </w:pPr>
+    <w:rPr>
+      <w:rFonts w:cstheme="minorHAnsi"/>
+      <w:b/>
+      <w:bCs/>
+      <w:caps/>
+      <w:sz w:val="20"/>
+      <w:szCs w:val="20"/>
+    </w:rPr>
   </w:style>
   <w:style w:type="character" w:styleId="Lienhypertexte">
     <w:name w:val="Hyperlink"/>
@@ -2031,6 +3622,196 @@
     <w:rPr>
       <w:color w:val="0563C1" w:themeColor="hyperlink"/>
       <w:u w:val="single"/>
+    </w:rPr>
+  </w:style>
+  <w:style w:type="paragraph" w:styleId="Textedebulles">
+    <w:name w:val="Balloon Text"/>
+    <w:basedOn w:val="Normal"/>
+    <w:link w:val="TextedebullesCar"/>
+    <w:uiPriority w:val="99"/>
+    <w:semiHidden/>
+    <w:unhideWhenUsed/>
+    <w:rsid w:val="00430D5E"/>
+    <w:pPr>
+      <w:spacing w:after="0" w:line="240" w:lineRule="auto"/>
+    </w:pPr>
+    <w:rPr>
+      <w:rFonts w:ascii="Segoe UI" w:hAnsi="Segoe UI" w:cs="Segoe UI"/>
+      <w:sz w:val="18"/>
+      <w:szCs w:val="18"/>
+    </w:rPr>
+  </w:style>
+  <w:style w:type="character" w:customStyle="1" w:styleId="TextedebullesCar">
+    <w:name w:val="Texte de bulles Car"/>
+    <w:basedOn w:val="Policepardfaut"/>
+    <w:link w:val="Textedebulles"/>
+    <w:uiPriority w:val="99"/>
+    <w:semiHidden/>
+    <w:rsid w:val="00430D5E"/>
+    <w:rPr>
+      <w:rFonts w:ascii="Segoe UI" w:hAnsi="Segoe UI" w:cs="Segoe UI"/>
+      <w:sz w:val="18"/>
+      <w:szCs w:val="18"/>
+    </w:rPr>
+  </w:style>
+  <w:style w:type="paragraph" w:styleId="Listepuces">
+    <w:name w:val="List Bullet"/>
+    <w:basedOn w:val="Normal"/>
+    <w:uiPriority w:val="99"/>
+    <w:unhideWhenUsed/>
+    <w:rsid w:val="00F72205"/>
+    <w:pPr>
+      <w:numPr>
+        <w:numId w:val="5"/>
+      </w:numPr>
+      <w:contextualSpacing/>
+    </w:pPr>
+  </w:style>
+  <w:style w:type="paragraph" w:styleId="TM2">
+    <w:name w:val="toc 2"/>
+    <w:basedOn w:val="Normal"/>
+    <w:next w:val="Normal"/>
+    <w:autoRedefine/>
+    <w:uiPriority w:val="39"/>
+    <w:unhideWhenUsed/>
+    <w:rsid w:val="00137B6F"/>
+    <w:pPr>
+      <w:spacing w:after="0"/>
+      <w:ind w:left="210"/>
+    </w:pPr>
+    <w:rPr>
+      <w:rFonts w:cstheme="minorHAnsi"/>
+      <w:smallCaps/>
+      <w:sz w:val="20"/>
+      <w:szCs w:val="20"/>
+    </w:rPr>
+  </w:style>
+  <w:style w:type="paragraph" w:styleId="TM3">
+    <w:name w:val="toc 3"/>
+    <w:basedOn w:val="Normal"/>
+    <w:next w:val="Normal"/>
+    <w:autoRedefine/>
+    <w:uiPriority w:val="39"/>
+    <w:unhideWhenUsed/>
+    <w:rsid w:val="00137B6F"/>
+    <w:pPr>
+      <w:spacing w:after="0"/>
+      <w:ind w:left="420"/>
+    </w:pPr>
+    <w:rPr>
+      <w:rFonts w:cstheme="minorHAnsi"/>
+      <w:i/>
+      <w:iCs/>
+      <w:sz w:val="20"/>
+      <w:szCs w:val="20"/>
+    </w:rPr>
+  </w:style>
+  <w:style w:type="paragraph" w:styleId="TM4">
+    <w:name w:val="toc 4"/>
+    <w:basedOn w:val="Normal"/>
+    <w:next w:val="Normal"/>
+    <w:autoRedefine/>
+    <w:uiPriority w:val="39"/>
+    <w:unhideWhenUsed/>
+    <w:rsid w:val="0025116B"/>
+    <w:pPr>
+      <w:spacing w:after="0"/>
+      <w:ind w:left="630"/>
+    </w:pPr>
+    <w:rPr>
+      <w:rFonts w:cstheme="minorHAnsi"/>
+      <w:sz w:val="18"/>
+      <w:szCs w:val="18"/>
+    </w:rPr>
+  </w:style>
+  <w:style w:type="paragraph" w:styleId="TM5">
+    <w:name w:val="toc 5"/>
+    <w:basedOn w:val="Normal"/>
+    <w:next w:val="Normal"/>
+    <w:autoRedefine/>
+    <w:uiPriority w:val="39"/>
+    <w:unhideWhenUsed/>
+    <w:rsid w:val="0025116B"/>
+    <w:pPr>
+      <w:spacing w:after="0"/>
+      <w:ind w:left="840"/>
+    </w:pPr>
+    <w:rPr>
+      <w:rFonts w:cstheme="minorHAnsi"/>
+      <w:sz w:val="18"/>
+      <w:szCs w:val="18"/>
+    </w:rPr>
+  </w:style>
+  <w:style w:type="paragraph" w:styleId="TM6">
+    <w:name w:val="toc 6"/>
+    <w:basedOn w:val="Normal"/>
+    <w:next w:val="Normal"/>
+    <w:autoRedefine/>
+    <w:uiPriority w:val="39"/>
+    <w:unhideWhenUsed/>
+    <w:rsid w:val="0025116B"/>
+    <w:pPr>
+      <w:spacing w:after="0"/>
+      <w:ind w:left="1050"/>
+    </w:pPr>
+    <w:rPr>
+      <w:rFonts w:cstheme="minorHAnsi"/>
+      <w:sz w:val="18"/>
+      <w:szCs w:val="18"/>
+    </w:rPr>
+  </w:style>
+  <w:style w:type="paragraph" w:styleId="TM7">
+    <w:name w:val="toc 7"/>
+    <w:basedOn w:val="Normal"/>
+    <w:next w:val="Normal"/>
+    <w:autoRedefine/>
+    <w:uiPriority w:val="39"/>
+    <w:unhideWhenUsed/>
+    <w:rsid w:val="0025116B"/>
+    <w:pPr>
+      <w:spacing w:after="0"/>
+      <w:ind w:left="1260"/>
+    </w:pPr>
+    <w:rPr>
+      <w:rFonts w:cstheme="minorHAnsi"/>
+      <w:sz w:val="18"/>
+      <w:szCs w:val="18"/>
+    </w:rPr>
+  </w:style>
+  <w:style w:type="paragraph" w:styleId="TM8">
+    <w:name w:val="toc 8"/>
+    <w:basedOn w:val="Normal"/>
+    <w:next w:val="Normal"/>
+    <w:autoRedefine/>
+    <w:uiPriority w:val="39"/>
+    <w:unhideWhenUsed/>
+    <w:rsid w:val="0025116B"/>
+    <w:pPr>
+      <w:spacing w:after="0"/>
+      <w:ind w:left="1470"/>
+    </w:pPr>
+    <w:rPr>
+      <w:rFonts w:cstheme="minorHAnsi"/>
+      <w:sz w:val="18"/>
+      <w:szCs w:val="18"/>
+    </w:rPr>
+  </w:style>
+  <w:style w:type="paragraph" w:styleId="TM9">
+    <w:name w:val="toc 9"/>
+    <w:basedOn w:val="Normal"/>
+    <w:next w:val="Normal"/>
+    <w:autoRedefine/>
+    <w:uiPriority w:val="39"/>
+    <w:unhideWhenUsed/>
+    <w:rsid w:val="0025116B"/>
+    <w:pPr>
+      <w:spacing w:after="0"/>
+      <w:ind w:left="1680"/>
+    </w:pPr>
+    <w:rPr>
+      <w:rFonts w:cstheme="minorHAnsi"/>
+      <w:sz w:val="18"/>
+      <w:szCs w:val="18"/>
     </w:rPr>
   </w:style>
 </w:styles>
@@ -2336,7 +4117,7 @@
 </file>
 
 <file path=customXml/itemProps1.xml><?xml version="1.0" encoding="utf-8"?>
-<ds:datastoreItem xmlns:ds="http://schemas.openxmlformats.org/officeDocument/2006/customXml" ds:itemID="{3A9D2258-1CB1-4BA7-B555-9F1A727652D1}">
+<ds:datastoreItem xmlns:ds="http://schemas.openxmlformats.org/officeDocument/2006/customXml" ds:itemID="{49CE4943-7DC3-475A-AB79-1168508128DF}">
   <ds:schemaRefs>
     <ds:schemaRef ds:uri="http://schemas.openxmlformats.org/officeDocument/2006/bibliography"/>
   </ds:schemaRefs>

</xml_diff>